<commit_message>
contents covered during last week
</commit_message>
<xml_diff>
--- a/Summer_internship.docx
+++ b/Summer_internship.docx
@@ -247,6 +247,7 @@
     <w:p>
       <w:pPr>
         <w:numPr>
+          <w:ilvl w:val="0"/>
           <w:numId w:val="0"/>
         </w:numPr>
         <w:jc w:val="left"/>
@@ -270,6 +271,7 @@
     <w:p>
       <w:pPr>
         <w:numPr>
+          <w:ilvl w:val="0"/>
           <w:numId w:val="0"/>
         </w:numPr>
         <w:jc w:val="left"/>
@@ -309,6 +311,7 @@
     <w:p>
       <w:pPr>
         <w:numPr>
+          <w:ilvl w:val="0"/>
           <w:numId w:val="0"/>
         </w:numPr>
         <w:jc w:val="left"/>
@@ -323,6 +326,7 @@
     <w:p>
       <w:pPr>
         <w:numPr>
+          <w:ilvl w:val="0"/>
           <w:numId w:val="0"/>
         </w:numPr>
         <w:jc w:val="left"/>
@@ -595,6 +599,7 @@
     <w:p>
       <w:pPr>
         <w:numPr>
+          <w:ilvl w:val="0"/>
           <w:numId w:val="0"/>
         </w:numPr>
         <w:ind w:left="720" w:leftChars="0"/>
@@ -707,6 +712,7 @@
     <w:p>
       <w:pPr>
         <w:numPr>
+          <w:ilvl w:val="0"/>
           <w:numId w:val="0"/>
         </w:numPr>
         <w:jc w:val="left"/>
@@ -755,6 +761,7 @@
     <w:p>
       <w:pPr>
         <w:numPr>
+          <w:ilvl w:val="0"/>
           <w:numId w:val="0"/>
         </w:numPr>
         <w:jc w:val="left"/>
@@ -836,6 +843,2265 @@
         <w:jc w:val="left"/>
         <w:rPr>
           <w:rFonts w:hint="default" w:ascii="Georgia Regular" w:hAnsi="Georgia Regular" w:cs="Georgia Regular"/>
+          <w:b w:val="0"/>
+          <w:bCs w:val="0"/>
+          <w:sz w:val="28"/>
+          <w:szCs w:val="28"/>
+          <w:lang w:val="en-US"/>
+        </w:rPr>
+      </w:pPr>
+      <w:r>
+        <w:rPr>
+          <w:rFonts w:hint="default" w:ascii="Georgia Regular" w:hAnsi="Georgia Regular"/>
+          <w:b w:val="0"/>
+          <w:bCs w:val="0"/>
+          <w:sz w:val="28"/>
+          <w:szCs w:val="28"/>
+          <w:lang w:val="en-US"/>
+        </w:rPr>
+        <w:t>The History List</w:t>
+      </w:r>
+    </w:p>
+    <w:p>
+      <w:pPr>
+        <w:numPr>
+          <w:ilvl w:val="0"/>
+          <w:numId w:val="5"/>
+        </w:numPr>
+        <w:tabs>
+          <w:tab w:val="clear" w:pos="1265"/>
+        </w:tabs>
+        <w:ind w:left="1265" w:leftChars="0" w:hanging="425" w:firstLineChars="0"/>
+        <w:jc w:val="left"/>
+        <w:rPr>
+          <w:rFonts w:hint="default" w:ascii="Georgia Regular" w:hAnsi="Georgia Regular" w:cs="Georgia Regular"/>
+          <w:b w:val="0"/>
+          <w:bCs w:val="0"/>
+          <w:sz w:val="28"/>
+          <w:szCs w:val="28"/>
+          <w:lang w:val="en-US"/>
+        </w:rPr>
+      </w:pPr>
+      <w:r>
+        <w:rPr>
+          <w:rFonts w:hint="default" w:ascii="Georgia Regular" w:hAnsi="Georgia Regular"/>
+          <w:b w:val="0"/>
+          <w:bCs w:val="0"/>
+          <w:sz w:val="28"/>
+          <w:szCs w:val="28"/>
+          <w:lang w:val="en-US"/>
+        </w:rPr>
+        <w:t>vi Editing Mode</w:t>
+      </w:r>
+    </w:p>
+    <w:p>
+      <w:pPr>
+        <w:numPr>
+          <w:ilvl w:val="0"/>
+          <w:numId w:val="5"/>
+        </w:numPr>
+        <w:tabs>
+          <w:tab w:val="clear" w:pos="1265"/>
+        </w:tabs>
+        <w:ind w:left="1265" w:leftChars="0" w:hanging="425" w:firstLineChars="0"/>
+        <w:jc w:val="left"/>
+        <w:rPr>
+          <w:rFonts w:hint="default" w:ascii="Georgia Regular" w:hAnsi="Georgia Regular" w:cs="Georgia Regular"/>
+          <w:b w:val="0"/>
+          <w:bCs w:val="0"/>
+          <w:sz w:val="28"/>
+          <w:szCs w:val="28"/>
+          <w:lang w:val="en-US"/>
+        </w:rPr>
+      </w:pPr>
+      <w:r>
+        <w:rPr>
+          <w:rFonts w:hint="default" w:ascii="Georgia Regular" w:hAnsi="Georgia Regular"/>
+          <w:b w:val="0"/>
+          <w:bCs w:val="0"/>
+          <w:sz w:val="28"/>
+          <w:szCs w:val="28"/>
+          <w:lang w:val="en-US"/>
+        </w:rPr>
+        <w:t>The fc Command</w:t>
+      </w:r>
+    </w:p>
+    <w:p>
+      <w:pPr>
+        <w:numPr>
+          <w:ilvl w:val="0"/>
+          <w:numId w:val="5"/>
+        </w:numPr>
+        <w:tabs>
+          <w:tab w:val="clear" w:pos="1265"/>
+        </w:tabs>
+        <w:ind w:left="1265" w:leftChars="0" w:hanging="425" w:firstLineChars="0"/>
+        <w:jc w:val="left"/>
+        <w:rPr>
+          <w:rFonts w:hint="default" w:ascii="Georgia Regular" w:hAnsi="Georgia Regular" w:cs="Georgia Regular"/>
+          <w:b w:val="0"/>
+          <w:bCs w:val="0"/>
+          <w:sz w:val="28"/>
+          <w:szCs w:val="28"/>
+          <w:lang w:val="en-US"/>
+        </w:rPr>
+      </w:pPr>
+      <w:r>
+        <w:rPr>
+          <w:rFonts w:hint="default" w:ascii="Georgia Regular" w:hAnsi="Georgia Regular"/>
+          <w:b w:val="0"/>
+          <w:bCs w:val="0"/>
+          <w:sz w:val="28"/>
+          <w:szCs w:val="28"/>
+          <w:lang w:val="en-US"/>
+        </w:rPr>
+        <w:t>History Expansion</w:t>
+      </w:r>
+    </w:p>
+    <w:p>
+      <w:pPr>
+        <w:numPr>
+          <w:ilvl w:val="0"/>
+          <w:numId w:val="0"/>
+        </w:numPr>
+        <w:jc w:val="left"/>
+        <w:rPr>
+          <w:rFonts w:hint="default" w:ascii="Georgia Regular" w:hAnsi="Georgia Regular"/>
+          <w:b w:val="0"/>
+          <w:bCs w:val="0"/>
+          <w:sz w:val="28"/>
+          <w:szCs w:val="28"/>
+          <w:lang w:val="en-US"/>
+        </w:rPr>
+      </w:pPr>
+    </w:p>
+    <w:p>
+      <w:pPr>
+        <w:numPr>
+          <w:ilvl w:val="-2"/>
+          <w:numId w:val="0"/>
+        </w:numPr>
+        <w:ind w:left="0" w:leftChars="0"/>
+        <w:jc w:val="left"/>
+        <w:rPr>
+          <w:rFonts w:hint="default" w:asciiTheme="minorAscii" w:hAnsiTheme="minorAscii"/>
+          <w:b w:val="0"/>
+          <w:bCs w:val="0"/>
+          <w:sz w:val="28"/>
+          <w:szCs w:val="28"/>
+          <w:lang w:val="en-US"/>
+        </w:rPr>
+      </w:pPr>
+      <w:r>
+        <w:rPr>
+          <w:rFonts w:hint="default" w:asciiTheme="minorAscii" w:hAnsiTheme="minorAscii"/>
+          <w:b w:val="0"/>
+          <w:bCs w:val="0"/>
+          <w:sz w:val="28"/>
+          <w:szCs w:val="28"/>
+          <w:lang w:val="en-US"/>
+        </w:rPr>
+        <w:t>May 29, 2025</w:t>
+      </w:r>
+    </w:p>
+    <w:p>
+      <w:pPr>
+        <w:numPr>
+          <w:ilvl w:val="0"/>
+          <w:numId w:val="0"/>
+        </w:numPr>
+        <w:jc w:val="left"/>
+        <w:rPr>
+          <w:rFonts w:hint="default" w:asciiTheme="minorAscii" w:hAnsiTheme="minorAscii"/>
+          <w:b w:val="0"/>
+          <w:bCs w:val="0"/>
+          <w:sz w:val="28"/>
+          <w:szCs w:val="28"/>
+          <w:lang w:val="en-US"/>
+        </w:rPr>
+      </w:pPr>
+    </w:p>
+    <w:p>
+      <w:pPr>
+        <w:numPr>
+          <w:ilvl w:val="0"/>
+          <w:numId w:val="6"/>
+        </w:numPr>
+        <w:tabs>
+          <w:tab w:val="clear" w:pos="845"/>
+        </w:tabs>
+        <w:ind w:left="1140" w:leftChars="0" w:hanging="425" w:firstLineChars="0"/>
+        <w:jc w:val="left"/>
+        <w:rPr>
+          <w:rFonts w:hint="default" w:ascii="Georgia Regular" w:hAnsi="Georgia Regular" w:cs="Georgia Regular"/>
+          <w:b w:val="0"/>
+          <w:bCs w:val="0"/>
+          <w:sz w:val="28"/>
+          <w:szCs w:val="28"/>
+          <w:lang w:val="en-US"/>
+        </w:rPr>
+      </w:pPr>
+      <w:r>
+        <w:rPr>
+          <w:rFonts w:hint="default" w:ascii="Georgia Regular" w:hAnsi="Georgia Regular" w:cs="Georgia Regular"/>
+          <w:b w:val="0"/>
+          <w:bCs w:val="0"/>
+          <w:sz w:val="28"/>
+          <w:szCs w:val="28"/>
+          <w:lang w:val="en-US"/>
+        </w:rPr>
+        <w:t>readline</w:t>
+      </w:r>
+    </w:p>
+    <w:p>
+      <w:pPr>
+        <w:numPr>
+          <w:ilvl w:val="0"/>
+          <w:numId w:val="6"/>
+        </w:numPr>
+        <w:tabs>
+          <w:tab w:val="clear" w:pos="845"/>
+        </w:tabs>
+        <w:ind w:left="1140" w:leftChars="0" w:hanging="425" w:firstLineChars="0"/>
+        <w:jc w:val="left"/>
+        <w:rPr>
+          <w:rFonts w:hint="default" w:ascii="Georgia Regular" w:hAnsi="Georgia Regular" w:cs="Georgia Regular"/>
+          <w:b w:val="0"/>
+          <w:bCs w:val="0"/>
+          <w:sz w:val="28"/>
+          <w:szCs w:val="28"/>
+          <w:lang w:val="en-US"/>
+        </w:rPr>
+      </w:pPr>
+      <w:r>
+        <w:rPr>
+          <w:rFonts w:hint="default" w:ascii="Georgia Regular" w:hAnsi="Georgia Regular" w:cs="Georgia Regular"/>
+          <w:b w:val="0"/>
+          <w:bCs w:val="0"/>
+          <w:sz w:val="28"/>
+          <w:szCs w:val="28"/>
+          <w:lang w:val="en-US"/>
+        </w:rPr>
+        <w:t>Keyboard Habits</w:t>
+      </w:r>
+    </w:p>
+    <w:p>
+      <w:pPr>
+        <w:numPr>
+          <w:ilvl w:val="0"/>
+          <w:numId w:val="0"/>
+        </w:numPr>
+        <w:ind w:left="715" w:leftChars="0"/>
+        <w:jc w:val="left"/>
+        <w:rPr>
+          <w:rFonts w:hint="default" w:ascii="Georgia Regular" w:hAnsi="Georgia Regular" w:cs="Georgia Regular"/>
+          <w:b w:val="0"/>
+          <w:bCs w:val="0"/>
+          <w:sz w:val="28"/>
+          <w:szCs w:val="28"/>
+          <w:lang w:val="en-US"/>
+        </w:rPr>
+      </w:pPr>
+    </w:p>
+    <w:p>
+      <w:pPr>
+        <w:numPr>
+          <w:ilvl w:val="0"/>
+          <w:numId w:val="7"/>
+        </w:numPr>
+        <w:tabs>
+          <w:tab w:val="clear" w:pos="845"/>
+        </w:tabs>
+        <w:ind w:left="845" w:leftChars="0" w:hanging="425" w:firstLineChars="0"/>
+        <w:jc w:val="left"/>
+        <w:rPr>
+          <w:rFonts w:hint="default" w:ascii="Georgia Regular" w:hAnsi="Georgia Regular" w:cs="Georgia Regular"/>
+          <w:b w:val="0"/>
+          <w:bCs w:val="0"/>
+          <w:sz w:val="28"/>
+          <w:szCs w:val="28"/>
+          <w:lang w:val="en-US"/>
+        </w:rPr>
+      </w:pPr>
+      <w:r>
+        <w:rPr>
+          <w:rFonts w:hint="default" w:ascii="Georgia Regular" w:hAnsi="Georgia Regular" w:cs="Georgia Regular"/>
+          <w:b w:val="0"/>
+          <w:bCs w:val="0"/>
+          <w:sz w:val="28"/>
+          <w:szCs w:val="28"/>
+          <w:lang w:val="en-US"/>
+        </w:rPr>
+        <w:t>Customizing Your Environment</w:t>
+      </w:r>
+    </w:p>
+    <w:p>
+      <w:pPr>
+        <w:numPr>
+          <w:ilvl w:val="0"/>
+          <w:numId w:val="0"/>
+        </w:numPr>
+        <w:ind w:left="420" w:leftChars="0"/>
+        <w:jc w:val="left"/>
+        <w:rPr>
+          <w:rFonts w:hint="default" w:ascii="Georgia Regular" w:hAnsi="Georgia Regular" w:cs="Georgia Regular"/>
+          <w:b w:val="0"/>
+          <w:bCs w:val="0"/>
+          <w:sz w:val="28"/>
+          <w:szCs w:val="28"/>
+          <w:lang w:val="en-US"/>
+        </w:rPr>
+      </w:pPr>
+    </w:p>
+    <w:p>
+      <w:pPr>
+        <w:numPr>
+          <w:ilvl w:val="0"/>
+          <w:numId w:val="8"/>
+        </w:numPr>
+        <w:tabs>
+          <w:tab w:val="clear" w:pos="1265"/>
+        </w:tabs>
+        <w:ind w:left="1265" w:leftChars="0" w:hanging="425" w:firstLineChars="0"/>
+        <w:jc w:val="left"/>
+        <w:rPr>
+          <w:rFonts w:hint="default" w:ascii="Georgia Regular" w:hAnsi="Georgia Regular" w:cs="Georgia Regular"/>
+          <w:b w:val="0"/>
+          <w:bCs w:val="0"/>
+          <w:sz w:val="28"/>
+          <w:szCs w:val="28"/>
+          <w:lang w:val="en-US"/>
+        </w:rPr>
+      </w:pPr>
+      <w:r>
+        <w:rPr>
+          <w:rFonts w:hint="default" w:ascii="Georgia Regular" w:hAnsi="Georgia Regular" w:cs="Georgia Regular"/>
+          <w:b w:val="0"/>
+          <w:bCs w:val="0"/>
+          <w:sz w:val="28"/>
+          <w:szCs w:val="28"/>
+          <w:lang w:val="en-US"/>
+        </w:rPr>
+        <w:t>The .bash_profile, .bash_logout, and .bashrc Files</w:t>
+      </w:r>
+    </w:p>
+    <w:p>
+      <w:pPr>
+        <w:numPr>
+          <w:ilvl w:val="0"/>
+          <w:numId w:val="8"/>
+        </w:numPr>
+        <w:tabs>
+          <w:tab w:val="clear" w:pos="1265"/>
+        </w:tabs>
+        <w:ind w:left="1265" w:leftChars="0" w:hanging="425" w:firstLineChars="0"/>
+        <w:jc w:val="left"/>
+        <w:rPr>
+          <w:rFonts w:hint="default" w:ascii="Georgia Regular" w:hAnsi="Georgia Regular" w:cs="Georgia Regular"/>
+          <w:b w:val="0"/>
+          <w:bCs w:val="0"/>
+          <w:sz w:val="28"/>
+          <w:szCs w:val="28"/>
+          <w:lang w:val="en-US"/>
+        </w:rPr>
+      </w:pPr>
+      <w:r>
+        <w:rPr>
+          <w:rFonts w:hint="default" w:ascii="Georgia Regular" w:hAnsi="Georgia Regular"/>
+          <w:b w:val="0"/>
+          <w:bCs w:val="0"/>
+          <w:sz w:val="28"/>
+          <w:szCs w:val="28"/>
+          <w:lang w:val="en-US"/>
+        </w:rPr>
+        <w:t>Aliases</w:t>
+      </w:r>
+    </w:p>
+    <w:p>
+      <w:pPr>
+        <w:numPr>
+          <w:ilvl w:val="0"/>
+          <w:numId w:val="8"/>
+        </w:numPr>
+        <w:tabs>
+          <w:tab w:val="clear" w:pos="1265"/>
+        </w:tabs>
+        <w:ind w:left="1265" w:leftChars="0" w:hanging="425" w:firstLineChars="0"/>
+        <w:jc w:val="left"/>
+        <w:rPr>
+          <w:rFonts w:hint="default" w:ascii="Georgia Regular" w:hAnsi="Georgia Regular" w:cs="Georgia Regular"/>
+          <w:b w:val="0"/>
+          <w:bCs w:val="0"/>
+          <w:sz w:val="28"/>
+          <w:szCs w:val="28"/>
+          <w:lang w:val="en-US"/>
+        </w:rPr>
+      </w:pPr>
+      <w:r>
+        <w:rPr>
+          <w:rFonts w:hint="default" w:ascii="Georgia Regular" w:hAnsi="Georgia Regular"/>
+          <w:b w:val="0"/>
+          <w:bCs w:val="0"/>
+          <w:sz w:val="28"/>
+          <w:szCs w:val="28"/>
+          <w:lang w:val="en-US"/>
+        </w:rPr>
+        <w:t xml:space="preserve">Options </w:t>
+      </w:r>
+    </w:p>
+    <w:p>
+      <w:pPr>
+        <w:numPr>
+          <w:ilvl w:val="0"/>
+          <w:numId w:val="8"/>
+        </w:numPr>
+        <w:tabs>
+          <w:tab w:val="clear" w:pos="1265"/>
+        </w:tabs>
+        <w:ind w:left="1265" w:leftChars="0" w:hanging="425" w:firstLineChars="0"/>
+        <w:jc w:val="left"/>
+        <w:rPr>
+          <w:rFonts w:hint="default" w:ascii="Georgia Regular" w:hAnsi="Georgia Regular" w:cs="Georgia Regular"/>
+          <w:b w:val="0"/>
+          <w:bCs w:val="0"/>
+          <w:sz w:val="28"/>
+          <w:szCs w:val="28"/>
+          <w:lang w:val="en-US"/>
+        </w:rPr>
+      </w:pPr>
+      <w:r>
+        <w:rPr>
+          <w:rFonts w:hint="default" w:ascii="Georgia Regular" w:hAnsi="Georgia Regular"/>
+          <w:b w:val="0"/>
+          <w:bCs w:val="0"/>
+          <w:sz w:val="28"/>
+          <w:szCs w:val="28"/>
+          <w:lang w:val="en-US"/>
+        </w:rPr>
+        <w:t>Shell Variables</w:t>
+      </w:r>
+    </w:p>
+    <w:p>
+      <w:pPr>
+        <w:numPr>
+          <w:ilvl w:val="0"/>
+          <w:numId w:val="0"/>
+        </w:numPr>
+        <w:jc w:val="left"/>
+        <w:rPr>
+          <w:rFonts w:hint="default" w:ascii="Georgia Regular" w:hAnsi="Georgia Regular" w:cs="Georgia Regular"/>
+          <w:b w:val="0"/>
+          <w:bCs w:val="0"/>
+          <w:sz w:val="28"/>
+          <w:szCs w:val="28"/>
+          <w:lang w:val="en-US"/>
+        </w:rPr>
+      </w:pPr>
+    </w:p>
+    <w:p>
+      <w:pPr>
+        <w:numPr>
+          <w:ilvl w:val="-2"/>
+          <w:numId w:val="0"/>
+        </w:numPr>
+        <w:ind w:left="0" w:leftChars="0"/>
+        <w:jc w:val="left"/>
+        <w:rPr>
+          <w:rFonts w:hint="default" w:cs="Georgia Regular" w:asciiTheme="minorAscii" w:hAnsiTheme="minorAscii"/>
+          <w:b w:val="0"/>
+          <w:bCs w:val="0"/>
+          <w:sz w:val="28"/>
+          <w:szCs w:val="28"/>
+          <w:lang w:val="en-US"/>
+        </w:rPr>
+      </w:pPr>
+      <w:r>
+        <w:rPr>
+          <w:rFonts w:hint="default" w:cs="Georgia Regular" w:asciiTheme="minorAscii" w:hAnsiTheme="minorAscii"/>
+          <w:b w:val="0"/>
+          <w:bCs w:val="0"/>
+          <w:sz w:val="28"/>
+          <w:szCs w:val="28"/>
+          <w:lang w:val="en-US"/>
+        </w:rPr>
+        <w:t>May 30, 2025</w:t>
+      </w:r>
+    </w:p>
+    <w:p>
+      <w:pPr>
+        <w:numPr>
+          <w:ilvl w:val="-2"/>
+          <w:numId w:val="0"/>
+        </w:numPr>
+        <w:ind w:left="0" w:leftChars="0"/>
+        <w:jc w:val="left"/>
+        <w:rPr>
+          <w:rFonts w:hint="default" w:cs="Georgia Regular" w:asciiTheme="minorAscii" w:hAnsiTheme="minorAscii"/>
+          <w:b w:val="0"/>
+          <w:bCs w:val="0"/>
+          <w:sz w:val="28"/>
+          <w:szCs w:val="28"/>
+          <w:lang w:val="en-US"/>
+        </w:rPr>
+      </w:pPr>
+    </w:p>
+    <w:p>
+      <w:pPr>
+        <w:numPr>
+          <w:ilvl w:val="0"/>
+          <w:numId w:val="9"/>
+        </w:numPr>
+        <w:tabs>
+          <w:tab w:val="clear" w:pos="1265"/>
+        </w:tabs>
+        <w:ind w:left="1265" w:leftChars="0" w:hanging="425" w:firstLineChars="0"/>
+        <w:jc w:val="left"/>
+        <w:rPr>
+          <w:rFonts w:hint="default" w:cs="Georgia Regular" w:asciiTheme="minorAscii" w:hAnsiTheme="minorAscii"/>
+          <w:b w:val="0"/>
+          <w:bCs w:val="0"/>
+          <w:sz w:val="28"/>
+          <w:szCs w:val="28"/>
+          <w:lang w:val="en-US"/>
+        </w:rPr>
+      </w:pPr>
+      <w:r>
+        <w:rPr>
+          <w:rFonts w:hint="default" w:ascii="Georgia Regular" w:hAnsi="Georgia Regular" w:cs="Georgia Regular"/>
+          <w:b w:val="0"/>
+          <w:bCs w:val="0"/>
+          <w:sz w:val="28"/>
+          <w:szCs w:val="28"/>
+          <w:lang w:val="en-US"/>
+        </w:rPr>
+        <w:t>Customization and Subprocesses</w:t>
+      </w:r>
+    </w:p>
+    <w:p>
+      <w:pPr>
+        <w:numPr>
+          <w:ilvl w:val="0"/>
+          <w:numId w:val="9"/>
+        </w:numPr>
+        <w:tabs>
+          <w:tab w:val="clear" w:pos="1265"/>
+        </w:tabs>
+        <w:ind w:left="1265" w:leftChars="0" w:hanging="425" w:firstLineChars="0"/>
+        <w:jc w:val="left"/>
+        <w:rPr>
+          <w:rFonts w:hint="default" w:cs="Georgia Regular" w:asciiTheme="minorAscii" w:hAnsiTheme="minorAscii"/>
+          <w:b w:val="0"/>
+          <w:bCs w:val="0"/>
+          <w:sz w:val="28"/>
+          <w:szCs w:val="28"/>
+          <w:lang w:val="en-US"/>
+        </w:rPr>
+      </w:pPr>
+      <w:r>
+        <w:rPr>
+          <w:rFonts w:hint="default" w:ascii="Georgia Regular" w:hAnsi="Georgia Regular" w:cs="Georgia Regular"/>
+          <w:b w:val="0"/>
+          <w:bCs w:val="0"/>
+          <w:sz w:val="28"/>
+          <w:szCs w:val="28"/>
+          <w:lang w:val="en-US"/>
+        </w:rPr>
+        <w:t>Customization Hints</w:t>
+      </w:r>
+    </w:p>
+    <w:p>
+      <w:pPr>
+        <w:numPr>
+          <w:ilvl w:val="0"/>
+          <w:numId w:val="0"/>
+        </w:numPr>
+        <w:ind w:left="840" w:leftChars="0"/>
+        <w:jc w:val="left"/>
+        <w:rPr>
+          <w:rFonts w:hint="default" w:cs="Georgia Regular" w:asciiTheme="minorAscii" w:hAnsiTheme="minorAscii"/>
+          <w:b w:val="0"/>
+          <w:bCs w:val="0"/>
+          <w:sz w:val="28"/>
+          <w:szCs w:val="28"/>
+          <w:lang w:val="en-US"/>
+        </w:rPr>
+      </w:pPr>
+      <w:r>
+        <w:rPr>
+          <w:rFonts w:hint="default" w:ascii="Georgia Regular" w:hAnsi="Georgia Regular" w:cs="Georgia Regular"/>
+          <w:b w:val="0"/>
+          <w:bCs w:val="0"/>
+          <w:sz w:val="28"/>
+          <w:szCs w:val="28"/>
+          <w:lang w:val="en-US"/>
+        </w:rPr>
+        <w:t xml:space="preserve"> </w:t>
+      </w:r>
+    </w:p>
+    <w:p>
+      <w:pPr>
+        <w:numPr>
+          <w:ilvl w:val="0"/>
+          <w:numId w:val="10"/>
+        </w:numPr>
+        <w:tabs>
+          <w:tab w:val="clear" w:pos="845"/>
+        </w:tabs>
+        <w:ind w:left="845" w:leftChars="0" w:hanging="425" w:firstLineChars="0"/>
+        <w:jc w:val="left"/>
+        <w:rPr>
+          <w:rFonts w:hint="default" w:cs="Georgia Regular" w:asciiTheme="minorAscii" w:hAnsiTheme="minorAscii"/>
+          <w:b w:val="0"/>
+          <w:bCs w:val="0"/>
+          <w:sz w:val="28"/>
+          <w:szCs w:val="28"/>
+          <w:lang w:val="en-US"/>
+        </w:rPr>
+      </w:pPr>
+      <w:r>
+        <w:rPr>
+          <w:rFonts w:hint="default" w:ascii="Georgia Regular" w:hAnsi="Georgia Regular" w:cs="Georgia Regular"/>
+          <w:b w:val="0"/>
+          <w:bCs w:val="0"/>
+          <w:sz w:val="28"/>
+          <w:szCs w:val="28"/>
+          <w:lang w:val="en-US"/>
+        </w:rPr>
+        <w:t>Basic Shell Programming</w:t>
+      </w:r>
+    </w:p>
+    <w:p>
+      <w:pPr>
+        <w:numPr>
+          <w:ilvl w:val="0"/>
+          <w:numId w:val="0"/>
+        </w:numPr>
+        <w:ind w:left="420" w:leftChars="0"/>
+        <w:jc w:val="left"/>
+        <w:rPr>
+          <w:rFonts w:hint="default" w:cs="Georgia Regular" w:asciiTheme="minorAscii" w:hAnsiTheme="minorAscii"/>
+          <w:b w:val="0"/>
+          <w:bCs w:val="0"/>
+          <w:sz w:val="28"/>
+          <w:szCs w:val="28"/>
+          <w:lang w:val="en-US"/>
+        </w:rPr>
+      </w:pPr>
+    </w:p>
+    <w:p>
+      <w:pPr>
+        <w:numPr>
+          <w:ilvl w:val="1"/>
+          <w:numId w:val="10"/>
+        </w:numPr>
+        <w:tabs>
+          <w:tab w:val="clear" w:pos="840"/>
+        </w:tabs>
+        <w:ind w:left="1265" w:leftChars="0" w:hanging="425" w:firstLineChars="0"/>
+        <w:jc w:val="left"/>
+        <w:rPr>
+          <w:rFonts w:hint="default" w:ascii="Georgia Regular" w:hAnsi="Georgia Regular" w:cs="Georgia Regular"/>
+          <w:b w:val="0"/>
+          <w:bCs w:val="0"/>
+          <w:sz w:val="28"/>
+          <w:szCs w:val="28"/>
+          <w:lang w:val="en-US"/>
+        </w:rPr>
+      </w:pPr>
+      <w:r>
+        <w:rPr>
+          <w:rFonts w:hint="default" w:ascii="Georgia Regular" w:hAnsi="Georgia Regular" w:cs="Georgia Regular"/>
+          <w:b w:val="0"/>
+          <w:bCs w:val="0"/>
+          <w:sz w:val="28"/>
+          <w:szCs w:val="28"/>
+          <w:lang w:val="en-US"/>
+        </w:rPr>
+        <w:t>Shell Scripts and Functions</w:t>
+      </w:r>
+    </w:p>
+    <w:p>
+      <w:pPr>
+        <w:numPr>
+          <w:ilvl w:val="1"/>
+          <w:numId w:val="10"/>
+        </w:numPr>
+        <w:tabs>
+          <w:tab w:val="clear" w:pos="840"/>
+        </w:tabs>
+        <w:ind w:left="1265" w:leftChars="0" w:hanging="425" w:firstLineChars="0"/>
+        <w:jc w:val="left"/>
+        <w:rPr>
+          <w:rFonts w:hint="default" w:ascii="Georgia Regular" w:hAnsi="Georgia Regular" w:cs="Georgia Regular"/>
+          <w:b w:val="0"/>
+          <w:bCs w:val="0"/>
+          <w:sz w:val="28"/>
+          <w:szCs w:val="28"/>
+          <w:lang w:val="en-US"/>
+        </w:rPr>
+      </w:pPr>
+      <w:r>
+        <w:rPr>
+          <w:rFonts w:hint="default" w:ascii="Georgia Regular" w:hAnsi="Georgia Regular" w:cs="Georgia Regular"/>
+          <w:b w:val="0"/>
+          <w:bCs w:val="0"/>
+          <w:sz w:val="28"/>
+          <w:szCs w:val="28"/>
+          <w:lang w:val="en-US"/>
+        </w:rPr>
+        <w:t>Shell Variables</w:t>
+      </w:r>
+    </w:p>
+    <w:p>
+      <w:pPr>
+        <w:numPr>
+          <w:ilvl w:val="1"/>
+          <w:numId w:val="10"/>
+        </w:numPr>
+        <w:tabs>
+          <w:tab w:val="clear" w:pos="840"/>
+        </w:tabs>
+        <w:ind w:left="1265" w:leftChars="0" w:hanging="425" w:firstLineChars="0"/>
+        <w:jc w:val="left"/>
+        <w:rPr>
+          <w:rFonts w:hint="default" w:ascii="Georgia Regular" w:hAnsi="Georgia Regular" w:cs="Georgia Regular"/>
+          <w:b w:val="0"/>
+          <w:bCs w:val="0"/>
+          <w:sz w:val="28"/>
+          <w:szCs w:val="28"/>
+          <w:lang w:val="en-US"/>
+        </w:rPr>
+      </w:pPr>
+      <w:r>
+        <w:rPr>
+          <w:rFonts w:hint="default" w:ascii="Georgia Regular" w:hAnsi="Georgia Regular" w:cs="Georgia Regular"/>
+          <w:b w:val="0"/>
+          <w:bCs w:val="0"/>
+          <w:sz w:val="28"/>
+          <w:szCs w:val="28"/>
+          <w:lang w:val="en-US"/>
+        </w:rPr>
+        <w:t>String Operators</w:t>
+      </w:r>
+    </w:p>
+    <w:p>
+      <w:pPr>
+        <w:numPr>
+          <w:ilvl w:val="0"/>
+          <w:numId w:val="0"/>
+        </w:numPr>
+        <w:jc w:val="left"/>
+        <w:rPr>
+          <w:rFonts w:hint="default" w:ascii="Georgia Regular" w:hAnsi="Georgia Regular" w:cs="Georgia Regular"/>
+          <w:b w:val="0"/>
+          <w:bCs w:val="0"/>
+          <w:sz w:val="28"/>
+          <w:szCs w:val="28"/>
+          <w:lang w:val="en-US"/>
+        </w:rPr>
+      </w:pPr>
+    </w:p>
+    <w:p>
+      <w:pPr>
+        <w:numPr>
+          <w:ilvl w:val="0"/>
+          <w:numId w:val="0"/>
+        </w:numPr>
+        <w:jc w:val="left"/>
+        <w:rPr>
+          <w:rFonts w:hint="default" w:ascii="Georgia Regular" w:hAnsi="Georgia Regular" w:cs="Georgia Regular"/>
+          <w:b w:val="0"/>
+          <w:bCs w:val="0"/>
+          <w:sz w:val="28"/>
+          <w:szCs w:val="28"/>
+          <w:lang w:val="en-US"/>
+        </w:rPr>
+      </w:pPr>
+    </w:p>
+    <w:p>
+      <w:pPr>
+        <w:numPr>
+          <w:ilvl w:val="0"/>
+          <w:numId w:val="0"/>
+        </w:numPr>
+        <w:jc w:val="left"/>
+        <w:rPr>
+          <w:rFonts w:hint="default" w:cs="Georgia Regular" w:asciiTheme="minorAscii" w:hAnsiTheme="minorAscii"/>
+          <w:b w:val="0"/>
+          <w:bCs w:val="0"/>
+          <w:sz w:val="28"/>
+          <w:szCs w:val="28"/>
+          <w:lang w:val="en-US"/>
+        </w:rPr>
+      </w:pPr>
+      <w:r>
+        <w:rPr>
+          <w:rFonts w:hint="default" w:cs="Georgia Regular" w:asciiTheme="minorAscii" w:hAnsiTheme="minorAscii"/>
+          <w:b w:val="0"/>
+          <w:bCs w:val="0"/>
+          <w:sz w:val="28"/>
+          <w:szCs w:val="28"/>
+          <w:lang w:val="en-US"/>
+        </w:rPr>
+        <w:t>May 31, 2025</w:t>
+      </w:r>
+    </w:p>
+    <w:p>
+      <w:pPr>
+        <w:numPr>
+          <w:ilvl w:val="0"/>
+          <w:numId w:val="0"/>
+        </w:numPr>
+        <w:jc w:val="left"/>
+        <w:rPr>
+          <w:rFonts w:hint="default" w:cs="Georgia Regular" w:asciiTheme="minorAscii" w:hAnsiTheme="minorAscii"/>
+          <w:b w:val="0"/>
+          <w:bCs w:val="0"/>
+          <w:sz w:val="28"/>
+          <w:szCs w:val="28"/>
+          <w:lang w:val="en-US"/>
+        </w:rPr>
+      </w:pPr>
+    </w:p>
+    <w:p>
+      <w:pPr>
+        <w:numPr>
+          <w:ilvl w:val="0"/>
+          <w:numId w:val="11"/>
+        </w:numPr>
+        <w:tabs>
+          <w:tab w:val="clear" w:pos="1265"/>
+        </w:tabs>
+        <w:ind w:left="1265" w:leftChars="0" w:hanging="425" w:firstLineChars="0"/>
+        <w:jc w:val="left"/>
+        <w:rPr>
+          <w:rFonts w:hint="default" w:ascii="Georgia Regular" w:hAnsi="Georgia Regular" w:cs="Georgia Regular"/>
+          <w:b w:val="0"/>
+          <w:bCs w:val="0"/>
+          <w:sz w:val="28"/>
+          <w:szCs w:val="28"/>
+          <w:lang w:val="en-US"/>
+        </w:rPr>
+      </w:pPr>
+      <w:r>
+        <w:rPr>
+          <w:rFonts w:hint="default" w:ascii="Georgia Regular" w:hAnsi="Georgia Regular" w:cs="Georgia Regular"/>
+          <w:b w:val="0"/>
+          <w:bCs w:val="0"/>
+          <w:sz w:val="28"/>
+          <w:szCs w:val="28"/>
+          <w:lang w:val="en-US"/>
+        </w:rPr>
+        <w:t xml:space="preserve">Command Substitution </w:t>
+      </w:r>
+    </w:p>
+    <w:p>
+      <w:pPr>
+        <w:numPr>
+          <w:ilvl w:val="0"/>
+          <w:numId w:val="11"/>
+        </w:numPr>
+        <w:tabs>
+          <w:tab w:val="clear" w:pos="1265"/>
+        </w:tabs>
+        <w:ind w:left="1265" w:leftChars="0" w:hanging="425" w:firstLineChars="0"/>
+        <w:jc w:val="left"/>
+        <w:rPr>
+          <w:rFonts w:hint="default" w:ascii="Georgia Regular" w:hAnsi="Georgia Regular" w:cs="Georgia Regular"/>
+          <w:b w:val="0"/>
+          <w:bCs w:val="0"/>
+          <w:sz w:val="28"/>
+          <w:szCs w:val="28"/>
+          <w:lang w:val="en-US"/>
+        </w:rPr>
+      </w:pPr>
+      <w:r>
+        <w:rPr>
+          <w:rFonts w:hint="default" w:ascii="Georgia Regular" w:hAnsi="Georgia Regular"/>
+          <w:b w:val="0"/>
+          <w:bCs w:val="0"/>
+          <w:sz w:val="28"/>
+          <w:szCs w:val="28"/>
+          <w:lang w:val="en-US"/>
+        </w:rPr>
+        <w:t xml:space="preserve">Advanced Examples: pushd and popd </w:t>
+      </w:r>
+    </w:p>
+    <w:p>
+      <w:pPr>
+        <w:numPr>
+          <w:ilvl w:val="0"/>
+          <w:numId w:val="0"/>
+        </w:numPr>
+        <w:ind w:left="840" w:leftChars="0"/>
+        <w:jc w:val="left"/>
+        <w:rPr>
+          <w:rFonts w:hint="default" w:ascii="Georgia Regular" w:hAnsi="Georgia Regular" w:cs="Georgia Regular"/>
+          <w:b w:val="0"/>
+          <w:bCs w:val="0"/>
+          <w:sz w:val="28"/>
+          <w:szCs w:val="28"/>
+          <w:lang w:val="en-US"/>
+        </w:rPr>
+      </w:pPr>
+    </w:p>
+    <w:p>
+      <w:pPr>
+        <w:numPr>
+          <w:ilvl w:val="0"/>
+          <w:numId w:val="12"/>
+        </w:numPr>
+        <w:tabs>
+          <w:tab w:val="clear" w:pos="845"/>
+        </w:tabs>
+        <w:ind w:left="845" w:leftChars="0" w:hanging="425" w:firstLineChars="0"/>
+        <w:jc w:val="left"/>
+        <w:rPr>
+          <w:rFonts w:hint="default" w:ascii="Georgia Regular" w:hAnsi="Georgia Regular" w:cs="Georgia Regular"/>
+          <w:b w:val="0"/>
+          <w:bCs w:val="0"/>
+          <w:sz w:val="28"/>
+          <w:szCs w:val="28"/>
+          <w:lang w:val="en-US"/>
+        </w:rPr>
+      </w:pPr>
+      <w:r>
+        <w:rPr>
+          <w:rFonts w:hint="default" w:ascii="Georgia Regular" w:hAnsi="Georgia Regular"/>
+          <w:b w:val="0"/>
+          <w:bCs w:val="0"/>
+          <w:sz w:val="28"/>
+          <w:szCs w:val="28"/>
+          <w:lang w:val="en-US"/>
+        </w:rPr>
+        <w:t xml:space="preserve">Flow Control </w:t>
+      </w:r>
+    </w:p>
+    <w:p>
+      <w:pPr>
+        <w:numPr>
+          <w:ilvl w:val="0"/>
+          <w:numId w:val="0"/>
+        </w:numPr>
+        <w:ind w:left="420" w:leftChars="0"/>
+        <w:jc w:val="left"/>
+        <w:rPr>
+          <w:rFonts w:hint="default" w:ascii="Georgia Regular" w:hAnsi="Georgia Regular" w:cs="Georgia Regular"/>
+          <w:b w:val="0"/>
+          <w:bCs w:val="0"/>
+          <w:sz w:val="28"/>
+          <w:szCs w:val="28"/>
+          <w:lang w:val="en-US"/>
+        </w:rPr>
+      </w:pPr>
+    </w:p>
+    <w:p>
+      <w:pPr>
+        <w:numPr>
+          <w:ilvl w:val="0"/>
+          <w:numId w:val="13"/>
+        </w:numPr>
+        <w:tabs>
+          <w:tab w:val="clear" w:pos="1265"/>
+        </w:tabs>
+        <w:ind w:left="1265" w:leftChars="0" w:hanging="425" w:firstLineChars="0"/>
+        <w:jc w:val="left"/>
+        <w:rPr>
+          <w:rFonts w:hint="default" w:ascii="Georgia Regular" w:hAnsi="Georgia Regular" w:cs="Georgia Regular"/>
+          <w:b w:val="0"/>
+          <w:bCs w:val="0"/>
+          <w:sz w:val="28"/>
+          <w:szCs w:val="28"/>
+          <w:lang w:val="en-US"/>
+        </w:rPr>
+      </w:pPr>
+      <w:r>
+        <w:rPr>
+          <w:rFonts w:hint="default" w:ascii="Georgia Regular" w:hAnsi="Georgia Regular"/>
+          <w:b w:val="0"/>
+          <w:bCs w:val="0"/>
+          <w:sz w:val="28"/>
+          <w:szCs w:val="28"/>
+          <w:lang w:val="en-US"/>
+        </w:rPr>
+        <w:t>if/else</w:t>
+      </w:r>
+    </w:p>
+    <w:p>
+      <w:pPr>
+        <w:numPr>
+          <w:ilvl w:val="0"/>
+          <w:numId w:val="13"/>
+        </w:numPr>
+        <w:tabs>
+          <w:tab w:val="clear" w:pos="1265"/>
+        </w:tabs>
+        <w:ind w:left="1265" w:leftChars="0" w:hanging="425" w:firstLineChars="0"/>
+        <w:jc w:val="left"/>
+        <w:rPr>
+          <w:rFonts w:hint="default" w:ascii="Georgia Regular" w:hAnsi="Georgia Regular" w:cs="Georgia Regular"/>
+          <w:b w:val="0"/>
+          <w:bCs w:val="0"/>
+          <w:sz w:val="28"/>
+          <w:szCs w:val="28"/>
+          <w:lang w:val="en-US"/>
+        </w:rPr>
+      </w:pPr>
+      <w:r>
+        <w:rPr>
+          <w:rFonts w:hint="default" w:ascii="Georgia Regular" w:hAnsi="Georgia Regular"/>
+          <w:b w:val="0"/>
+          <w:bCs w:val="0"/>
+          <w:sz w:val="28"/>
+          <w:szCs w:val="28"/>
+          <w:lang w:val="en-US"/>
+        </w:rPr>
+        <w:t>for</w:t>
+      </w:r>
+    </w:p>
+    <w:p>
+      <w:pPr>
+        <w:numPr>
+          <w:ilvl w:val="0"/>
+          <w:numId w:val="13"/>
+        </w:numPr>
+        <w:tabs>
+          <w:tab w:val="clear" w:pos="1265"/>
+        </w:tabs>
+        <w:ind w:left="1265" w:leftChars="0" w:hanging="425" w:firstLineChars="0"/>
+        <w:jc w:val="left"/>
+        <w:rPr>
+          <w:rFonts w:hint="default" w:ascii="Georgia Regular" w:hAnsi="Georgia Regular" w:cs="Georgia Regular"/>
+          <w:b w:val="0"/>
+          <w:bCs w:val="0"/>
+          <w:sz w:val="28"/>
+          <w:szCs w:val="28"/>
+          <w:lang w:val="en-US"/>
+        </w:rPr>
+      </w:pPr>
+      <w:r>
+        <w:rPr>
+          <w:rFonts w:hint="default" w:ascii="Georgia Regular" w:hAnsi="Georgia Regular"/>
+          <w:b w:val="0"/>
+          <w:bCs w:val="0"/>
+          <w:sz w:val="28"/>
+          <w:szCs w:val="28"/>
+          <w:lang w:val="en-US"/>
+        </w:rPr>
+        <w:t>case</w:t>
+      </w:r>
+    </w:p>
+    <w:p>
+      <w:pPr>
+        <w:numPr>
+          <w:ilvl w:val="0"/>
+          <w:numId w:val="0"/>
+        </w:numPr>
+        <w:jc w:val="left"/>
+        <w:rPr>
+          <w:rFonts w:hint="default" w:ascii="Georgia Regular" w:hAnsi="Georgia Regular"/>
+          <w:b w:val="0"/>
+          <w:bCs w:val="0"/>
+          <w:sz w:val="28"/>
+          <w:szCs w:val="28"/>
+          <w:lang w:val="en-US"/>
+        </w:rPr>
+      </w:pPr>
+    </w:p>
+    <w:p>
+      <w:pPr>
+        <w:numPr>
+          <w:ilvl w:val="0"/>
+          <w:numId w:val="0"/>
+        </w:numPr>
+        <w:jc w:val="left"/>
+        <w:rPr>
+          <w:rFonts w:hint="default" w:ascii="Georgia Regular" w:hAnsi="Georgia Regular"/>
+          <w:b w:val="0"/>
+          <w:bCs w:val="0"/>
+          <w:sz w:val="28"/>
+          <w:szCs w:val="28"/>
+          <w:lang w:val="en-US"/>
+        </w:rPr>
+      </w:pPr>
+    </w:p>
+    <w:p>
+      <w:pPr>
+        <w:numPr>
+          <w:ilvl w:val="0"/>
+          <w:numId w:val="0"/>
+        </w:numPr>
+        <w:jc w:val="left"/>
+        <w:rPr>
+          <w:rFonts w:hint="default" w:asciiTheme="minorAscii" w:hAnsiTheme="minorAscii"/>
+          <w:b w:val="0"/>
+          <w:bCs w:val="0"/>
+          <w:sz w:val="28"/>
+          <w:szCs w:val="28"/>
+          <w:lang w:val="en-US"/>
+        </w:rPr>
+      </w:pPr>
+      <w:r>
+        <w:rPr>
+          <w:rFonts w:hint="default" w:asciiTheme="minorAscii" w:hAnsiTheme="minorAscii"/>
+          <w:b w:val="0"/>
+          <w:bCs w:val="0"/>
+          <w:sz w:val="28"/>
+          <w:szCs w:val="28"/>
+          <w:lang w:val="en-US"/>
+        </w:rPr>
+        <w:t>Jun 1, 2025</w:t>
+      </w:r>
+    </w:p>
+    <w:p>
+      <w:pPr>
+        <w:numPr>
+          <w:ilvl w:val="0"/>
+          <w:numId w:val="0"/>
+        </w:numPr>
+        <w:jc w:val="left"/>
+        <w:rPr>
+          <w:rFonts w:hint="default" w:asciiTheme="minorAscii" w:hAnsiTheme="minorAscii"/>
+          <w:b w:val="0"/>
+          <w:bCs w:val="0"/>
+          <w:sz w:val="28"/>
+          <w:szCs w:val="28"/>
+          <w:lang w:val="en-US"/>
+        </w:rPr>
+      </w:pPr>
+    </w:p>
+    <w:p>
+      <w:pPr>
+        <w:numPr>
+          <w:ilvl w:val="0"/>
+          <w:numId w:val="14"/>
+        </w:numPr>
+        <w:tabs>
+          <w:tab w:val="clear" w:pos="425"/>
+        </w:tabs>
+        <w:ind w:left="1440" w:leftChars="0" w:hanging="425" w:firstLineChars="0"/>
+        <w:jc w:val="left"/>
+        <w:rPr>
+          <w:rFonts w:hint="default" w:ascii="Georgia Regular" w:hAnsi="Georgia Regular" w:cs="Georgia Regular"/>
+          <w:b w:val="0"/>
+          <w:bCs w:val="0"/>
+          <w:i w:val="0"/>
+          <w:sz w:val="28"/>
+          <w:szCs w:val="28"/>
+          <w:lang w:val="en-US"/>
+        </w:rPr>
+      </w:pPr>
+      <w:r>
+        <w:rPr>
+          <w:rFonts w:hint="default" w:ascii="Georgia Regular" w:hAnsi="Georgia Regular" w:cs="Georgia Regular"/>
+          <w:b w:val="0"/>
+          <w:bCs w:val="0"/>
+          <w:i w:val="0"/>
+          <w:sz w:val="28"/>
+          <w:szCs w:val="28"/>
+          <w:lang w:val="en-US"/>
+        </w:rPr>
+        <w:t xml:space="preserve">select </w:t>
+      </w:r>
+    </w:p>
+    <w:p>
+      <w:pPr>
+        <w:numPr>
+          <w:ilvl w:val="0"/>
+          <w:numId w:val="14"/>
+        </w:numPr>
+        <w:tabs>
+          <w:tab w:val="clear" w:pos="425"/>
+        </w:tabs>
+        <w:ind w:left="1440" w:leftChars="0" w:hanging="425" w:firstLineChars="0"/>
+        <w:jc w:val="left"/>
+        <w:rPr>
+          <w:rFonts w:hint="default" w:ascii="Georgia Regular" w:hAnsi="Georgia Regular" w:cs="Georgia Regular"/>
+          <w:b w:val="0"/>
+          <w:bCs w:val="0"/>
+          <w:i w:val="0"/>
+          <w:sz w:val="28"/>
+          <w:szCs w:val="28"/>
+          <w:lang w:val="en-US"/>
+        </w:rPr>
+      </w:pPr>
+      <w:r>
+        <w:rPr>
+          <w:rFonts w:hint="default" w:ascii="Georgia Regular" w:hAnsi="Georgia Regular" w:cs="Georgia Regular"/>
+          <w:b w:val="0"/>
+          <w:bCs w:val="0"/>
+          <w:i w:val="0"/>
+          <w:sz w:val="28"/>
+          <w:szCs w:val="28"/>
+          <w:lang w:val="en-US"/>
+        </w:rPr>
+        <w:t>while and until</w:t>
+      </w:r>
+    </w:p>
+    <w:p>
+      <w:pPr>
+        <w:numPr>
+          <w:ilvl w:val="0"/>
+          <w:numId w:val="14"/>
+        </w:numPr>
+        <w:tabs>
+          <w:tab w:val="clear" w:pos="425"/>
+        </w:tabs>
+        <w:ind w:left="1440" w:leftChars="0" w:hanging="425" w:firstLineChars="0"/>
+        <w:jc w:val="left"/>
+        <w:rPr>
+          <w:rFonts w:hint="default" w:asciiTheme="minorAscii" w:hAnsiTheme="minorAscii"/>
+          <w:b w:val="0"/>
+          <w:bCs w:val="0"/>
+          <w:sz w:val="28"/>
+          <w:szCs w:val="28"/>
+          <w:lang w:val="en-US"/>
+        </w:rPr>
+      </w:pPr>
+      <w:r>
+        <w:rPr>
+          <w:rFonts w:hint="default" w:ascii="Georgia Regular" w:hAnsi="Georgia Regular" w:cs="Georgia Regular"/>
+          <w:b w:val="0"/>
+          <w:bCs w:val="0"/>
+          <w:i w:val="0"/>
+          <w:iCs/>
+          <w:sz w:val="28"/>
+          <w:szCs w:val="28"/>
+          <w:lang w:val="en-US"/>
+        </w:rPr>
+        <w:t>Recorded video</w:t>
+      </w:r>
+    </w:p>
+    <w:p>
+      <w:pPr>
+        <w:numPr>
+          <w:ilvl w:val="0"/>
+          <w:numId w:val="0"/>
+        </w:numPr>
+        <w:jc w:val="left"/>
+        <w:rPr>
+          <w:rFonts w:hint="default" w:asciiTheme="minorAscii" w:hAnsiTheme="minorAscii"/>
+          <w:b w:val="0"/>
+          <w:bCs w:val="0"/>
+          <w:sz w:val="28"/>
+          <w:szCs w:val="28"/>
+          <w:lang w:val="en-US"/>
+        </w:rPr>
+      </w:pPr>
+    </w:p>
+    <w:p>
+      <w:pPr>
+        <w:numPr>
+          <w:ilvl w:val="0"/>
+          <w:numId w:val="0"/>
+        </w:numPr>
+        <w:jc w:val="left"/>
+        <w:rPr>
+          <w:rFonts w:hint="default" w:asciiTheme="minorAscii" w:hAnsiTheme="minorAscii"/>
+          <w:b w:val="0"/>
+          <w:bCs w:val="0"/>
+          <w:sz w:val="28"/>
+          <w:szCs w:val="28"/>
+          <w:lang w:val="en-US"/>
+        </w:rPr>
+      </w:pPr>
+    </w:p>
+    <w:p>
+      <w:pPr>
+        <w:numPr>
+          <w:ilvl w:val="0"/>
+          <w:numId w:val="0"/>
+        </w:numPr>
+        <w:jc w:val="left"/>
+        <w:rPr>
+          <w:rFonts w:hint="default" w:asciiTheme="minorAscii" w:hAnsiTheme="minorAscii"/>
+          <w:b w:val="0"/>
+          <w:bCs w:val="0"/>
+          <w:sz w:val="28"/>
+          <w:szCs w:val="28"/>
+          <w:lang w:val="en-US"/>
+        </w:rPr>
+      </w:pPr>
+      <w:r>
+        <w:rPr>
+          <w:rFonts w:hint="default" w:asciiTheme="minorAscii" w:hAnsiTheme="minorAscii"/>
+          <w:b w:val="0"/>
+          <w:bCs w:val="0"/>
+          <w:sz w:val="28"/>
+          <w:szCs w:val="28"/>
+          <w:lang w:val="en-US"/>
+        </w:rPr>
+        <w:t>Jun 2, 2025</w:t>
+      </w:r>
+    </w:p>
+    <w:p>
+      <w:pPr>
+        <w:numPr>
+          <w:ilvl w:val="0"/>
+          <w:numId w:val="0"/>
+        </w:numPr>
+        <w:jc w:val="left"/>
+        <w:rPr>
+          <w:rFonts w:hint="default" w:asciiTheme="minorAscii" w:hAnsiTheme="minorAscii"/>
+          <w:b w:val="0"/>
+          <w:bCs w:val="0"/>
+          <w:sz w:val="28"/>
+          <w:szCs w:val="28"/>
+          <w:lang w:val="en-US"/>
+        </w:rPr>
+      </w:pPr>
+    </w:p>
+    <w:p>
+      <w:pPr>
+        <w:numPr>
+          <w:ilvl w:val="0"/>
+          <w:numId w:val="15"/>
+        </w:numPr>
+        <w:tabs>
+          <w:tab w:val="clear" w:pos="1265"/>
+        </w:tabs>
+        <w:ind w:left="1265" w:leftChars="0" w:hanging="425" w:firstLineChars="0"/>
+        <w:jc w:val="left"/>
+        <w:rPr>
+          <w:rFonts w:hint="default" w:asciiTheme="minorAscii" w:hAnsiTheme="minorAscii"/>
+          <w:b w:val="0"/>
+          <w:bCs w:val="0"/>
+          <w:sz w:val="28"/>
+          <w:szCs w:val="28"/>
+          <w:lang w:val="en-US"/>
+        </w:rPr>
+      </w:pPr>
+      <w:r>
+        <w:rPr>
+          <w:rFonts w:hint="default" w:asciiTheme="minorAscii" w:hAnsiTheme="minorAscii"/>
+          <w:b w:val="0"/>
+          <w:bCs w:val="0"/>
+          <w:sz w:val="28"/>
+          <w:szCs w:val="28"/>
+          <w:lang w:val="en-US"/>
+        </w:rPr>
+        <w:t>Compiled and uploaded video</w:t>
+      </w:r>
+    </w:p>
+    <w:p>
+      <w:pPr>
+        <w:numPr>
+          <w:numId w:val="0"/>
+        </w:numPr>
+        <w:jc w:val="left"/>
+        <w:rPr>
+          <w:rFonts w:hint="default" w:asciiTheme="minorAscii" w:hAnsiTheme="minorAscii"/>
+          <w:b w:val="0"/>
+          <w:bCs w:val="0"/>
+          <w:sz w:val="28"/>
+          <w:szCs w:val="28"/>
+          <w:lang w:val="en-US"/>
+        </w:rPr>
+      </w:pPr>
+    </w:p>
+    <w:p>
+      <w:pPr>
+        <w:numPr>
+          <w:numId w:val="0"/>
+        </w:numPr>
+        <w:jc w:val="left"/>
+        <w:rPr>
+          <w:rFonts w:hint="default" w:asciiTheme="minorAscii" w:hAnsiTheme="minorAscii"/>
+          <w:b w:val="0"/>
+          <w:bCs w:val="0"/>
+          <w:sz w:val="28"/>
+          <w:szCs w:val="28"/>
+          <w:lang w:val="en-US"/>
+        </w:rPr>
+      </w:pPr>
+    </w:p>
+    <w:p>
+      <w:pPr>
+        <w:numPr>
+          <w:numId w:val="0"/>
+        </w:numPr>
+        <w:jc w:val="left"/>
+        <w:rPr>
+          <w:rFonts w:hint="default" w:asciiTheme="minorAscii" w:hAnsiTheme="minorAscii"/>
+          <w:b w:val="0"/>
+          <w:bCs w:val="0"/>
+          <w:sz w:val="28"/>
+          <w:szCs w:val="28"/>
+          <w:lang w:val="en-US"/>
+        </w:rPr>
+      </w:pPr>
+      <w:r>
+        <w:rPr>
+          <w:rFonts w:hint="default" w:asciiTheme="minorAscii" w:hAnsiTheme="minorAscii"/>
+          <w:b w:val="0"/>
+          <w:bCs w:val="0"/>
+          <w:sz w:val="28"/>
+          <w:szCs w:val="28"/>
+          <w:lang w:val="en-US"/>
+        </w:rPr>
+        <w:t>Jun 3, 2025</w:t>
+      </w:r>
+    </w:p>
+    <w:p>
+      <w:pPr>
+        <w:numPr>
+          <w:numId w:val="0"/>
+        </w:numPr>
+        <w:jc w:val="left"/>
+        <w:rPr>
+          <w:rFonts w:hint="default" w:asciiTheme="minorAscii" w:hAnsiTheme="minorAscii"/>
+          <w:b w:val="0"/>
+          <w:bCs w:val="0"/>
+          <w:sz w:val="28"/>
+          <w:szCs w:val="28"/>
+          <w:lang w:val="en-US"/>
+        </w:rPr>
+      </w:pPr>
+    </w:p>
+    <w:p>
+      <w:pPr>
+        <w:numPr>
+          <w:ilvl w:val="0"/>
+          <w:numId w:val="16"/>
+        </w:numPr>
+        <w:tabs>
+          <w:tab w:val="clear" w:pos="1265"/>
+        </w:tabs>
+        <w:ind w:left="1265" w:leftChars="0" w:hanging="425" w:firstLineChars="0"/>
+        <w:jc w:val="left"/>
+        <w:rPr>
+          <w:rFonts w:hint="default" w:asciiTheme="minorAscii" w:hAnsiTheme="minorAscii"/>
+          <w:b w:val="0"/>
+          <w:bCs w:val="0"/>
+          <w:sz w:val="28"/>
+          <w:szCs w:val="28"/>
+          <w:lang w:val="en-US"/>
+        </w:rPr>
+      </w:pPr>
+      <w:r>
+        <w:rPr>
+          <w:rFonts w:hint="default" w:asciiTheme="minorAscii" w:hAnsiTheme="minorAscii"/>
+          <w:b w:val="0"/>
+          <w:bCs w:val="0"/>
+          <w:sz w:val="28"/>
+          <w:szCs w:val="28"/>
+          <w:lang w:val="en-US"/>
+        </w:rPr>
+        <w:t xml:space="preserve">Edited the videos from ch 1-4 </w:t>
+      </w:r>
+    </w:p>
+    <w:p>
+      <w:pPr>
+        <w:numPr>
+          <w:ilvl w:val="0"/>
+          <w:numId w:val="16"/>
+        </w:numPr>
+        <w:tabs>
+          <w:tab w:val="clear" w:pos="1265"/>
+        </w:tabs>
+        <w:ind w:left="1265" w:leftChars="0" w:hanging="425" w:firstLineChars="0"/>
+        <w:jc w:val="left"/>
+        <w:rPr>
+          <w:rFonts w:hint="default" w:asciiTheme="minorAscii" w:hAnsiTheme="minorAscii"/>
+          <w:b w:val="0"/>
+          <w:bCs w:val="0"/>
+          <w:sz w:val="28"/>
+          <w:szCs w:val="28"/>
+          <w:lang w:val="en-US"/>
+        </w:rPr>
+      </w:pPr>
+      <w:r>
+        <w:rPr>
+          <w:rFonts w:hint="default" w:asciiTheme="minorAscii" w:hAnsiTheme="minorAscii"/>
+          <w:b w:val="0"/>
+          <w:bCs w:val="0"/>
+          <w:sz w:val="28"/>
+          <w:szCs w:val="28"/>
+          <w:lang w:val="en-US"/>
+        </w:rPr>
+        <w:t>Completed Ch 5</w:t>
+      </w:r>
+    </w:p>
+    <w:p>
+      <w:pPr>
+        <w:numPr>
+          <w:numId w:val="0"/>
+        </w:numPr>
+        <w:jc w:val="left"/>
+        <w:rPr>
+          <w:rFonts w:hint="default" w:asciiTheme="minorAscii" w:hAnsiTheme="minorAscii"/>
+          <w:b w:val="0"/>
+          <w:bCs w:val="0"/>
+          <w:sz w:val="28"/>
+          <w:szCs w:val="28"/>
+          <w:lang w:val="en-US"/>
+        </w:rPr>
+      </w:pPr>
+    </w:p>
+    <w:p>
+      <w:pPr>
+        <w:numPr>
+          <w:numId w:val="0"/>
+        </w:numPr>
+        <w:jc w:val="left"/>
+        <w:rPr>
+          <w:rFonts w:hint="default" w:asciiTheme="minorAscii" w:hAnsiTheme="minorAscii"/>
+          <w:b w:val="0"/>
+          <w:bCs w:val="0"/>
+          <w:sz w:val="28"/>
+          <w:szCs w:val="28"/>
+          <w:lang w:val="en-US"/>
+        </w:rPr>
+      </w:pPr>
+      <w:r>
+        <w:rPr>
+          <w:rFonts w:hint="default" w:asciiTheme="minorAscii" w:hAnsiTheme="minorAscii"/>
+          <w:b w:val="0"/>
+          <w:bCs w:val="0"/>
+          <w:sz w:val="28"/>
+          <w:szCs w:val="28"/>
+          <w:lang w:val="en-US"/>
+        </w:rPr>
+        <w:t>Jun 4, 2025</w:t>
+      </w:r>
+    </w:p>
+    <w:p>
+      <w:pPr>
+        <w:numPr>
+          <w:numId w:val="0"/>
+        </w:numPr>
+        <w:jc w:val="left"/>
+        <w:rPr>
+          <w:rFonts w:hint="default" w:asciiTheme="minorAscii" w:hAnsiTheme="minorAscii"/>
+          <w:b w:val="0"/>
+          <w:bCs w:val="0"/>
+          <w:sz w:val="28"/>
+          <w:szCs w:val="28"/>
+          <w:lang w:val="en-US"/>
+        </w:rPr>
+      </w:pPr>
+    </w:p>
+    <w:p>
+      <w:pPr>
+        <w:numPr>
+          <w:ilvl w:val="0"/>
+          <w:numId w:val="17"/>
+        </w:numPr>
+        <w:tabs>
+          <w:tab w:val="clear" w:pos="845"/>
+        </w:tabs>
+        <w:ind w:left="845" w:leftChars="0" w:hanging="425" w:firstLineChars="0"/>
+        <w:jc w:val="left"/>
+        <w:rPr>
+          <w:rFonts w:hint="default" w:asciiTheme="minorAscii" w:hAnsiTheme="minorAscii"/>
+          <w:b w:val="0"/>
+          <w:bCs w:val="0"/>
+          <w:sz w:val="28"/>
+          <w:szCs w:val="28"/>
+          <w:lang w:val="en-US"/>
+        </w:rPr>
+      </w:pPr>
+      <w:r>
+        <w:rPr>
+          <w:rFonts w:hint="default" w:asciiTheme="minorAscii" w:hAnsiTheme="minorAscii"/>
+          <w:b w:val="0"/>
+          <w:bCs w:val="0"/>
+          <w:sz w:val="28"/>
+          <w:szCs w:val="28"/>
+          <w:lang w:val="en-US"/>
+        </w:rPr>
+        <w:t>Made slides of Ch 5</w:t>
+      </w:r>
+    </w:p>
+    <w:p>
+      <w:pPr>
+        <w:numPr>
+          <w:ilvl w:val="0"/>
+          <w:numId w:val="17"/>
+        </w:numPr>
+        <w:tabs>
+          <w:tab w:val="clear" w:pos="845"/>
+        </w:tabs>
+        <w:ind w:left="845" w:leftChars="0" w:hanging="425" w:firstLineChars="0"/>
+        <w:jc w:val="left"/>
+        <w:rPr>
+          <w:rFonts w:hint="default" w:asciiTheme="minorAscii" w:hAnsiTheme="minorAscii"/>
+          <w:b w:val="0"/>
+          <w:bCs w:val="0"/>
+          <w:sz w:val="28"/>
+          <w:szCs w:val="28"/>
+          <w:lang w:val="en-US"/>
+        </w:rPr>
+      </w:pPr>
+      <w:r>
+        <w:rPr>
+          <w:rFonts w:hint="default" w:asciiTheme="minorAscii" w:hAnsiTheme="minorAscii"/>
+          <w:b w:val="0"/>
+          <w:bCs w:val="0"/>
+          <w:sz w:val="28"/>
+          <w:szCs w:val="28"/>
+          <w:lang w:val="en-US"/>
+        </w:rPr>
+        <w:t>Command-Line Options</w:t>
+      </w:r>
+    </w:p>
+    <w:p>
+      <w:pPr>
+        <w:numPr>
+          <w:ilvl w:val="0"/>
+          <w:numId w:val="17"/>
+        </w:numPr>
+        <w:tabs>
+          <w:tab w:val="clear" w:pos="845"/>
+        </w:tabs>
+        <w:ind w:left="845" w:leftChars="0" w:hanging="425" w:firstLineChars="0"/>
+        <w:jc w:val="left"/>
+        <w:rPr>
+          <w:rFonts w:hint="default" w:asciiTheme="minorAscii" w:hAnsiTheme="minorAscii"/>
+          <w:b w:val="0"/>
+          <w:bCs w:val="0"/>
+          <w:sz w:val="28"/>
+          <w:szCs w:val="28"/>
+          <w:lang w:val="en-US"/>
+        </w:rPr>
+      </w:pPr>
+      <w:r>
+        <w:rPr>
+          <w:rFonts w:hint="default" w:asciiTheme="minorAscii" w:hAnsiTheme="minorAscii"/>
+          <w:b w:val="0"/>
+          <w:bCs w:val="0"/>
+          <w:sz w:val="28"/>
+          <w:szCs w:val="28"/>
+          <w:lang w:val="en-US"/>
+        </w:rPr>
+        <w:t>Typed Variables</w:t>
+      </w:r>
+    </w:p>
+    <w:p>
+      <w:pPr>
+        <w:numPr>
+          <w:numId w:val="0"/>
+        </w:numPr>
+        <w:jc w:val="left"/>
+        <w:rPr>
+          <w:rFonts w:hint="default" w:asciiTheme="minorAscii" w:hAnsiTheme="minorAscii"/>
+          <w:b w:val="0"/>
+          <w:bCs w:val="0"/>
+          <w:sz w:val="28"/>
+          <w:szCs w:val="28"/>
+          <w:lang w:val="en-US"/>
+        </w:rPr>
+      </w:pPr>
+    </w:p>
+    <w:p>
+      <w:pPr>
+        <w:numPr>
+          <w:numId w:val="0"/>
+        </w:numPr>
+        <w:jc w:val="left"/>
+        <w:rPr>
+          <w:rFonts w:hint="default" w:asciiTheme="minorAscii" w:hAnsiTheme="minorAscii"/>
+          <w:b w:val="0"/>
+          <w:bCs w:val="0"/>
+          <w:sz w:val="28"/>
+          <w:szCs w:val="28"/>
+          <w:lang w:val="en-US"/>
+        </w:rPr>
+      </w:pPr>
+    </w:p>
+    <w:p>
+      <w:pPr>
+        <w:numPr>
+          <w:numId w:val="0"/>
+        </w:numPr>
+        <w:jc w:val="left"/>
+        <w:rPr>
+          <w:rFonts w:hint="default" w:asciiTheme="minorAscii" w:hAnsiTheme="minorAscii"/>
+          <w:b w:val="0"/>
+          <w:bCs w:val="0"/>
+          <w:sz w:val="28"/>
+          <w:szCs w:val="28"/>
+          <w:lang w:val="en-US"/>
+        </w:rPr>
+      </w:pPr>
+      <w:r>
+        <w:rPr>
+          <w:rFonts w:hint="default" w:asciiTheme="minorAscii" w:hAnsiTheme="minorAscii"/>
+          <w:b w:val="0"/>
+          <w:bCs w:val="0"/>
+          <w:sz w:val="28"/>
+          <w:szCs w:val="28"/>
+          <w:lang w:val="en-US"/>
+        </w:rPr>
+        <w:t>Jun 5, 2025</w:t>
+      </w:r>
+    </w:p>
+    <w:p>
+      <w:pPr>
+        <w:numPr>
+          <w:numId w:val="0"/>
+        </w:numPr>
+        <w:jc w:val="left"/>
+        <w:rPr>
+          <w:rFonts w:hint="default" w:asciiTheme="minorAscii" w:hAnsiTheme="minorAscii"/>
+          <w:b w:val="0"/>
+          <w:bCs w:val="0"/>
+          <w:sz w:val="28"/>
+          <w:szCs w:val="28"/>
+          <w:lang w:val="en-US"/>
+        </w:rPr>
+      </w:pPr>
+    </w:p>
+    <w:p>
+      <w:pPr>
+        <w:numPr>
+          <w:ilvl w:val="0"/>
+          <w:numId w:val="18"/>
+        </w:numPr>
+        <w:tabs>
+          <w:tab w:val="clear" w:pos="845"/>
+        </w:tabs>
+        <w:ind w:left="845" w:leftChars="0" w:hanging="425" w:firstLineChars="0"/>
+        <w:jc w:val="left"/>
+        <w:rPr>
+          <w:rFonts w:hint="default" w:asciiTheme="minorAscii" w:hAnsiTheme="minorAscii"/>
+          <w:b w:val="0"/>
+          <w:bCs w:val="0"/>
+          <w:sz w:val="28"/>
+          <w:szCs w:val="28"/>
+          <w:lang w:val="en-US"/>
+        </w:rPr>
+      </w:pPr>
+      <w:r>
+        <w:rPr>
+          <w:rFonts w:hint="default" w:asciiTheme="minorAscii" w:hAnsiTheme="minorAscii"/>
+          <w:b w:val="0"/>
+          <w:bCs w:val="0"/>
+          <w:sz w:val="28"/>
+          <w:szCs w:val="28"/>
+          <w:lang w:val="en-US"/>
+        </w:rPr>
+        <w:t>Installed conda &amp; TOGA on my mac</w:t>
+      </w:r>
+    </w:p>
+    <w:p>
+      <w:pPr>
+        <w:numPr>
+          <w:ilvl w:val="0"/>
+          <w:numId w:val="18"/>
+        </w:numPr>
+        <w:tabs>
+          <w:tab w:val="clear" w:pos="845"/>
+        </w:tabs>
+        <w:ind w:left="845" w:leftChars="0" w:hanging="425" w:firstLineChars="0"/>
+        <w:jc w:val="left"/>
+        <w:rPr>
+          <w:rFonts w:hint="default" w:asciiTheme="minorAscii" w:hAnsiTheme="minorAscii"/>
+          <w:b w:val="0"/>
+          <w:bCs w:val="0"/>
+          <w:sz w:val="28"/>
+          <w:szCs w:val="28"/>
+          <w:lang w:val="en-US"/>
+        </w:rPr>
+      </w:pPr>
+      <w:r>
+        <w:rPr>
+          <w:rFonts w:hint="default" w:asciiTheme="minorAscii" w:hAnsiTheme="minorAscii"/>
+          <w:b w:val="0"/>
+          <w:bCs w:val="0"/>
+          <w:sz w:val="28"/>
+          <w:szCs w:val="28"/>
+          <w:lang w:val="en-US"/>
+        </w:rPr>
+        <w:t>Made changes to .bashrc and .</w:t>
+      </w:r>
+      <w:bookmarkStart w:id="0" w:name="_GoBack"/>
+      <w:bookmarkEnd w:id="0"/>
+      <w:r>
+        <w:rPr>
+          <w:rFonts w:hint="default" w:asciiTheme="minorAscii" w:hAnsiTheme="minorAscii"/>
+          <w:b w:val="0"/>
+          <w:bCs w:val="0"/>
+          <w:sz w:val="28"/>
+          <w:szCs w:val="28"/>
+          <w:lang w:val="en-US"/>
+        </w:rPr>
+        <w:t>zshrc to add conda to my PATH</w:t>
+      </w:r>
+    </w:p>
+    <w:p>
+      <w:pPr>
+        <w:numPr>
+          <w:ilvl w:val="0"/>
+          <w:numId w:val="18"/>
+        </w:numPr>
+        <w:tabs>
+          <w:tab w:val="clear" w:pos="845"/>
+        </w:tabs>
+        <w:ind w:left="845" w:leftChars="0" w:hanging="425" w:firstLineChars="0"/>
+        <w:jc w:val="left"/>
+        <w:rPr>
+          <w:rFonts w:hint="default" w:asciiTheme="minorAscii" w:hAnsiTheme="minorAscii"/>
+          <w:b w:val="0"/>
+          <w:bCs w:val="0"/>
+          <w:sz w:val="28"/>
+          <w:szCs w:val="28"/>
+          <w:lang w:val="en-US"/>
+        </w:rPr>
+      </w:pPr>
+      <w:r>
+        <w:rPr>
+          <w:rFonts w:hint="default" w:asciiTheme="minorAscii" w:hAnsiTheme="minorAscii"/>
+          <w:b w:val="0"/>
+          <w:bCs w:val="0"/>
+          <w:sz w:val="28"/>
+          <w:szCs w:val="28"/>
+          <w:lang w:val="en-US"/>
+        </w:rPr>
+        <w:t>Integer Variables and Arithmetic</w:t>
+      </w:r>
+    </w:p>
+    <w:p>
+      <w:pPr>
+        <w:numPr>
+          <w:numId w:val="0"/>
+        </w:numPr>
+        <w:jc w:val="left"/>
+        <w:rPr>
+          <w:rFonts w:hint="default" w:asciiTheme="minorAscii" w:hAnsiTheme="minorAscii"/>
+          <w:b w:val="0"/>
+          <w:bCs w:val="0"/>
+          <w:sz w:val="28"/>
+          <w:szCs w:val="28"/>
+          <w:lang w:val="en-US"/>
+        </w:rPr>
+      </w:pPr>
+    </w:p>
+    <w:p>
+      <w:pPr>
+        <w:numPr>
+          <w:numId w:val="0"/>
+        </w:numPr>
+        <w:jc w:val="left"/>
+        <w:rPr>
+          <w:rFonts w:hint="default" w:asciiTheme="minorAscii" w:hAnsiTheme="minorAscii"/>
+          <w:b w:val="0"/>
+          <w:bCs w:val="0"/>
+          <w:sz w:val="28"/>
+          <w:szCs w:val="28"/>
+          <w:lang w:val="en-US"/>
+        </w:rPr>
+      </w:pPr>
+    </w:p>
+    <w:p>
+      <w:pPr>
+        <w:numPr>
+          <w:numId w:val="0"/>
+        </w:numPr>
+        <w:jc w:val="left"/>
+        <w:rPr>
+          <w:rFonts w:hint="default" w:asciiTheme="minorAscii" w:hAnsiTheme="minorAscii"/>
+          <w:b w:val="0"/>
+          <w:bCs w:val="0"/>
+          <w:sz w:val="28"/>
+          <w:szCs w:val="28"/>
+          <w:lang w:val="en-US"/>
+        </w:rPr>
+      </w:pPr>
+      <w:r>
+        <w:rPr>
+          <w:rFonts w:hint="default" w:asciiTheme="minorAscii" w:hAnsiTheme="minorAscii"/>
+          <w:b w:val="0"/>
+          <w:bCs w:val="0"/>
+          <w:sz w:val="28"/>
+          <w:szCs w:val="28"/>
+          <w:lang w:val="en-US"/>
+        </w:rPr>
+        <w:t>Jun 6, 2025</w:t>
+      </w:r>
+    </w:p>
+    <w:p>
+      <w:pPr>
+        <w:numPr>
+          <w:numId w:val="0"/>
+        </w:numPr>
+        <w:jc w:val="left"/>
+        <w:rPr>
+          <w:rFonts w:hint="default" w:asciiTheme="minorAscii" w:hAnsiTheme="minorAscii"/>
+          <w:b w:val="0"/>
+          <w:bCs w:val="0"/>
+          <w:sz w:val="28"/>
+          <w:szCs w:val="28"/>
+          <w:lang w:val="en-US"/>
+        </w:rPr>
+      </w:pPr>
+    </w:p>
+    <w:p>
+      <w:pPr>
+        <w:numPr>
+          <w:ilvl w:val="0"/>
+          <w:numId w:val="19"/>
+        </w:numPr>
+        <w:tabs>
+          <w:tab w:val="clear" w:pos="845"/>
+        </w:tabs>
+        <w:ind w:left="845" w:leftChars="0" w:hanging="425" w:firstLineChars="0"/>
+        <w:jc w:val="left"/>
+        <w:rPr>
+          <w:rFonts w:hint="default" w:asciiTheme="minorAscii" w:hAnsiTheme="minorAscii"/>
+          <w:b w:val="0"/>
+          <w:bCs w:val="0"/>
+          <w:sz w:val="28"/>
+          <w:szCs w:val="28"/>
+          <w:lang w:val="en-US"/>
+        </w:rPr>
+      </w:pPr>
+      <w:r>
+        <w:rPr>
+          <w:rFonts w:hint="default" w:asciiTheme="minorAscii" w:hAnsiTheme="minorAscii"/>
+          <w:b w:val="0"/>
+          <w:bCs w:val="0"/>
+          <w:sz w:val="28"/>
+          <w:szCs w:val="28"/>
+          <w:lang w:val="en-US"/>
+        </w:rPr>
+        <w:t>Arrays</w:t>
+      </w:r>
+    </w:p>
+    <w:p>
+      <w:pPr>
+        <w:numPr>
+          <w:ilvl w:val="0"/>
+          <w:numId w:val="19"/>
+        </w:numPr>
+        <w:tabs>
+          <w:tab w:val="clear" w:pos="845"/>
+        </w:tabs>
+        <w:ind w:left="845" w:leftChars="0" w:hanging="425" w:firstLineChars="0"/>
+        <w:jc w:val="left"/>
+        <w:rPr>
+          <w:rFonts w:hint="default" w:asciiTheme="minorAscii" w:hAnsiTheme="minorAscii"/>
+          <w:b w:val="0"/>
+          <w:bCs w:val="0"/>
+          <w:sz w:val="28"/>
+          <w:szCs w:val="28"/>
+          <w:lang w:val="en-US"/>
+        </w:rPr>
+      </w:pPr>
+      <w:r>
+        <w:rPr>
+          <w:rFonts w:hint="default" w:asciiTheme="minorAscii" w:hAnsiTheme="minorAscii"/>
+          <w:b w:val="0"/>
+          <w:bCs w:val="0"/>
+          <w:sz w:val="28"/>
+          <w:szCs w:val="28"/>
+          <w:lang w:val="en-US"/>
+        </w:rPr>
+        <w:t>I/O Redirectors</w:t>
+      </w:r>
+    </w:p>
+    <w:p>
+      <w:pPr>
+        <w:numPr>
+          <w:numId w:val="0"/>
+        </w:numPr>
+        <w:jc w:val="left"/>
+        <w:rPr>
+          <w:rFonts w:hint="default" w:asciiTheme="minorAscii" w:hAnsiTheme="minorAscii"/>
+          <w:b w:val="0"/>
+          <w:bCs w:val="0"/>
+          <w:sz w:val="28"/>
+          <w:szCs w:val="28"/>
+          <w:lang w:val="en-US"/>
+        </w:rPr>
+      </w:pPr>
+    </w:p>
+    <w:p>
+      <w:pPr>
+        <w:numPr>
+          <w:numId w:val="0"/>
+        </w:numPr>
+        <w:jc w:val="left"/>
+        <w:rPr>
+          <w:rFonts w:hint="default" w:asciiTheme="minorAscii" w:hAnsiTheme="minorAscii"/>
+          <w:b w:val="0"/>
+          <w:bCs w:val="0"/>
+          <w:sz w:val="28"/>
+          <w:szCs w:val="28"/>
+          <w:lang w:val="en-US"/>
+        </w:rPr>
+      </w:pPr>
+    </w:p>
+    <w:p>
+      <w:pPr>
+        <w:numPr>
+          <w:numId w:val="0"/>
+        </w:numPr>
+        <w:jc w:val="left"/>
+        <w:rPr>
+          <w:rFonts w:hint="default" w:asciiTheme="minorAscii" w:hAnsiTheme="minorAscii"/>
+          <w:b w:val="0"/>
+          <w:bCs w:val="0"/>
+          <w:sz w:val="28"/>
+          <w:szCs w:val="28"/>
+          <w:lang w:val="en-US"/>
+        </w:rPr>
+      </w:pPr>
+      <w:r>
+        <w:rPr>
+          <w:rFonts w:hint="default" w:asciiTheme="minorAscii" w:hAnsiTheme="minorAscii"/>
+          <w:b w:val="0"/>
+          <w:bCs w:val="0"/>
+          <w:sz w:val="28"/>
+          <w:szCs w:val="28"/>
+          <w:lang w:val="en-US"/>
+        </w:rPr>
+        <w:t>Jun 7, 2025</w:t>
+      </w:r>
+    </w:p>
+    <w:p>
+      <w:pPr>
+        <w:numPr>
+          <w:numId w:val="0"/>
+        </w:numPr>
+        <w:jc w:val="left"/>
+        <w:rPr>
+          <w:rFonts w:hint="default" w:asciiTheme="minorAscii" w:hAnsiTheme="minorAscii"/>
+          <w:b w:val="0"/>
+          <w:bCs w:val="0"/>
+          <w:sz w:val="28"/>
+          <w:szCs w:val="28"/>
+          <w:lang w:val="en-US"/>
+        </w:rPr>
+      </w:pPr>
+    </w:p>
+    <w:p>
+      <w:pPr>
+        <w:numPr>
+          <w:ilvl w:val="0"/>
+          <w:numId w:val="20"/>
+        </w:numPr>
+        <w:tabs>
+          <w:tab w:val="clear" w:pos="845"/>
+        </w:tabs>
+        <w:ind w:left="845" w:leftChars="0" w:hanging="425" w:firstLineChars="0"/>
+        <w:jc w:val="left"/>
+        <w:rPr>
+          <w:rFonts w:hint="default" w:asciiTheme="minorAscii" w:hAnsiTheme="minorAscii"/>
+          <w:b w:val="0"/>
+          <w:bCs w:val="0"/>
+          <w:sz w:val="28"/>
+          <w:szCs w:val="28"/>
+          <w:lang w:val="en-US"/>
+        </w:rPr>
+      </w:pPr>
+      <w:r>
+        <w:rPr>
+          <w:rFonts w:hint="default" w:asciiTheme="minorAscii" w:hAnsiTheme="minorAscii"/>
+          <w:b w:val="0"/>
+          <w:bCs w:val="0"/>
+          <w:sz w:val="28"/>
+          <w:szCs w:val="28"/>
+          <w:lang w:val="en-US"/>
+        </w:rPr>
+        <w:t>Made slides of Ch 6</w:t>
+      </w:r>
+    </w:p>
+    <w:p>
+      <w:pPr>
+        <w:numPr>
+          <w:numId w:val="0"/>
+        </w:numPr>
+        <w:jc w:val="left"/>
+        <w:rPr>
+          <w:rFonts w:hint="default" w:asciiTheme="minorAscii" w:hAnsiTheme="minorAscii"/>
+          <w:b w:val="0"/>
+          <w:bCs w:val="0"/>
+          <w:sz w:val="28"/>
+          <w:szCs w:val="28"/>
+          <w:lang w:val="en-US"/>
+        </w:rPr>
+      </w:pPr>
+    </w:p>
+    <w:p>
+      <w:pPr>
+        <w:numPr>
+          <w:numId w:val="0"/>
+        </w:numPr>
+        <w:jc w:val="left"/>
+        <w:rPr>
+          <w:rFonts w:hint="default" w:asciiTheme="minorAscii" w:hAnsiTheme="minorAscii"/>
+          <w:b w:val="0"/>
+          <w:bCs w:val="0"/>
+          <w:sz w:val="28"/>
+          <w:szCs w:val="28"/>
+          <w:lang w:val="en-US"/>
+        </w:rPr>
+      </w:pPr>
+    </w:p>
+    <w:p>
+      <w:pPr>
+        <w:numPr>
+          <w:numId w:val="0"/>
+        </w:numPr>
+        <w:jc w:val="left"/>
+        <w:rPr>
+          <w:rFonts w:hint="default" w:asciiTheme="minorAscii" w:hAnsiTheme="minorAscii"/>
+          <w:b w:val="0"/>
+          <w:bCs w:val="0"/>
+          <w:sz w:val="28"/>
+          <w:szCs w:val="28"/>
+          <w:lang w:val="en-US"/>
+        </w:rPr>
+      </w:pPr>
+      <w:r>
+        <w:rPr>
+          <w:rFonts w:hint="default" w:asciiTheme="minorAscii" w:hAnsiTheme="minorAscii"/>
+          <w:b w:val="0"/>
+          <w:bCs w:val="0"/>
+          <w:sz w:val="28"/>
+          <w:szCs w:val="28"/>
+          <w:lang w:val="en-US"/>
+        </w:rPr>
+        <w:t>Jun 8, 2025</w:t>
+      </w:r>
+    </w:p>
+    <w:p>
+      <w:pPr>
+        <w:numPr>
+          <w:numId w:val="0"/>
+        </w:numPr>
+        <w:jc w:val="left"/>
+        <w:rPr>
+          <w:rFonts w:hint="default" w:asciiTheme="minorAscii" w:hAnsiTheme="minorAscii"/>
+          <w:b w:val="0"/>
+          <w:bCs w:val="0"/>
+          <w:sz w:val="28"/>
+          <w:szCs w:val="28"/>
+          <w:lang w:val="en-US"/>
+        </w:rPr>
+      </w:pPr>
+    </w:p>
+    <w:p>
+      <w:pPr>
+        <w:numPr>
+          <w:ilvl w:val="0"/>
+          <w:numId w:val="21"/>
+        </w:numPr>
+        <w:tabs>
+          <w:tab w:val="clear" w:pos="845"/>
+        </w:tabs>
+        <w:ind w:left="845" w:leftChars="0" w:hanging="425" w:firstLineChars="0"/>
+        <w:jc w:val="left"/>
+        <w:rPr>
+          <w:rFonts w:hint="default" w:asciiTheme="minorAscii" w:hAnsiTheme="minorAscii"/>
+          <w:b w:val="0"/>
+          <w:bCs w:val="0"/>
+          <w:sz w:val="28"/>
+          <w:szCs w:val="28"/>
+          <w:lang w:val="en-US"/>
+        </w:rPr>
+      </w:pPr>
+      <w:r>
+        <w:rPr>
+          <w:rFonts w:hint="default" w:asciiTheme="minorAscii" w:hAnsiTheme="minorAscii"/>
+          <w:b w:val="0"/>
+          <w:bCs w:val="0"/>
+          <w:sz w:val="28"/>
+          <w:szCs w:val="28"/>
+          <w:lang w:val="en-US"/>
+        </w:rPr>
+        <w:t xml:space="preserve">Made video of Ch 5 </w:t>
+      </w:r>
+    </w:p>
+    <w:p>
+      <w:pPr>
+        <w:numPr>
+          <w:numId w:val="0"/>
+        </w:numPr>
+        <w:jc w:val="left"/>
+        <w:rPr>
+          <w:rFonts w:hint="default" w:asciiTheme="minorAscii" w:hAnsiTheme="minorAscii"/>
+          <w:b w:val="0"/>
+          <w:bCs w:val="0"/>
+          <w:sz w:val="28"/>
+          <w:szCs w:val="28"/>
+          <w:lang w:val="en-US"/>
+        </w:rPr>
+      </w:pPr>
+    </w:p>
+    <w:p>
+      <w:pPr>
+        <w:numPr>
+          <w:numId w:val="0"/>
+        </w:numPr>
+        <w:jc w:val="left"/>
+        <w:rPr>
+          <w:rFonts w:hint="default" w:asciiTheme="minorAscii" w:hAnsiTheme="minorAscii"/>
+          <w:b w:val="0"/>
+          <w:bCs w:val="0"/>
+          <w:sz w:val="28"/>
+          <w:szCs w:val="28"/>
+          <w:lang w:val="en-US"/>
+        </w:rPr>
+      </w:pPr>
+    </w:p>
+    <w:p>
+      <w:pPr>
+        <w:numPr>
+          <w:numId w:val="0"/>
+        </w:numPr>
+        <w:jc w:val="left"/>
+        <w:rPr>
+          <w:rFonts w:hint="default" w:asciiTheme="minorAscii" w:hAnsiTheme="minorAscii"/>
+          <w:b w:val="0"/>
+          <w:bCs w:val="0"/>
+          <w:sz w:val="28"/>
+          <w:szCs w:val="28"/>
+          <w:lang w:val="en-US"/>
+        </w:rPr>
+      </w:pPr>
+      <w:r>
+        <w:rPr>
+          <w:rFonts w:hint="default" w:asciiTheme="minorAscii" w:hAnsiTheme="minorAscii"/>
+          <w:b w:val="0"/>
+          <w:bCs w:val="0"/>
+          <w:sz w:val="28"/>
+          <w:szCs w:val="28"/>
+          <w:lang w:val="en-US"/>
+        </w:rPr>
+        <w:t>Jun 9, 2025</w:t>
+      </w:r>
+    </w:p>
+    <w:p>
+      <w:pPr>
+        <w:numPr>
+          <w:numId w:val="0"/>
+        </w:numPr>
+        <w:jc w:val="left"/>
+        <w:rPr>
+          <w:rFonts w:hint="default" w:asciiTheme="minorAscii" w:hAnsiTheme="minorAscii"/>
+          <w:b w:val="0"/>
+          <w:bCs w:val="0"/>
+          <w:sz w:val="28"/>
+          <w:szCs w:val="28"/>
+          <w:lang w:val="en-US"/>
+        </w:rPr>
+      </w:pPr>
+    </w:p>
+    <w:p>
+      <w:pPr>
+        <w:numPr>
+          <w:ilvl w:val="0"/>
+          <w:numId w:val="22"/>
+        </w:numPr>
+        <w:tabs>
+          <w:tab w:val="clear" w:pos="845"/>
+        </w:tabs>
+        <w:ind w:left="845" w:leftChars="0" w:hanging="425" w:firstLineChars="0"/>
+        <w:jc w:val="left"/>
+        <w:rPr>
+          <w:rFonts w:hint="default" w:asciiTheme="minorAscii" w:hAnsiTheme="minorAscii"/>
           <w:b w:val="0"/>
           <w:bCs w:val="0"/>
           <w:sz w:val="28"/>
@@ -849,8 +3115,17 @@
           <w:docGrid w:linePitch="360" w:charSpace="0"/>
         </w:sectPr>
       </w:pPr>
-      <w:bookmarkStart w:id="0" w:name="_GoBack"/>
-      <w:bookmarkEnd w:id="0"/>
+      <w:r>
+        <w:rPr>
+          <w:rFonts w:hint="default" w:asciiTheme="minorAscii" w:hAnsiTheme="minorAscii"/>
+          <w:b w:val="0"/>
+          <w:bCs w:val="0"/>
+          <w:sz w:val="28"/>
+          <w:szCs w:val="28"/>
+          <w:lang w:val="en-US"/>
+        </w:rPr>
+        <w:t>String I/O</w:t>
+      </w:r>
     </w:p>
     <w:p>
       <w:pPr>
@@ -885,7 +3160,7 @@
       <w:pPr>
         <w:numPr>
           <w:ilvl w:val="0"/>
-          <w:numId w:val="6"/>
+          <w:numId w:val="23"/>
         </w:numPr>
         <w:ind w:left="420" w:leftChars="0"/>
         <w:rPr>
@@ -923,7 +3198,7 @@
       <w:pPr>
         <w:numPr>
           <w:ilvl w:val="0"/>
-          <w:numId w:val="6"/>
+          <w:numId w:val="23"/>
         </w:numPr>
         <w:ind w:left="420" w:leftChars="0"/>
         <w:rPr>
@@ -989,21 +3264,22 @@
     <w:p>
       <w:pPr>
         <w:numPr>
-          <w:numId w:val="0"/>
-        </w:numPr>
-        <w:rPr>
-          <w:rFonts w:hint="default"/>
-          <w:sz w:val="28"/>
-          <w:szCs w:val="28"/>
-          <w:lang w:val="en-US"/>
-        </w:rPr>
-      </w:pPr>
-    </w:p>
-    <w:p>
-      <w:pPr>
-        <w:numPr>
-          <w:ilvl w:val="0"/>
-          <w:numId w:val="7"/>
+          <w:ilvl w:val="0"/>
+          <w:numId w:val="0"/>
+        </w:numPr>
+        <w:rPr>
+          <w:rFonts w:hint="default"/>
+          <w:sz w:val="28"/>
+          <w:szCs w:val="28"/>
+          <w:lang w:val="en-US"/>
+        </w:rPr>
+      </w:pPr>
+    </w:p>
+    <w:p>
+      <w:pPr>
+        <w:numPr>
+          <w:ilvl w:val="0"/>
+          <w:numId w:val="24"/>
         </w:numPr>
         <w:ind w:left="420" w:leftChars="0"/>
         <w:rPr>
@@ -1026,19 +3302,21 @@
     <w:p>
       <w:pPr>
         <w:numPr>
-          <w:numId w:val="0"/>
-        </w:numPr>
-        <w:rPr>
-          <w:rFonts w:hint="default"/>
-          <w:sz w:val="28"/>
-          <w:szCs w:val="28"/>
-          <w:lang w:val="en-US"/>
-        </w:rPr>
-      </w:pPr>
-    </w:p>
-    <w:p>
-      <w:pPr>
-        <w:numPr>
+          <w:ilvl w:val="0"/>
+          <w:numId w:val="0"/>
+        </w:numPr>
+        <w:rPr>
+          <w:rFonts w:hint="default"/>
+          <w:sz w:val="28"/>
+          <w:szCs w:val="28"/>
+          <w:lang w:val="en-US"/>
+        </w:rPr>
+      </w:pPr>
+    </w:p>
+    <w:p>
+      <w:pPr>
+        <w:numPr>
+          <w:ilvl w:val="0"/>
           <w:numId w:val="0"/>
         </w:numPr>
         <w:rPr>
@@ -1095,7 +3373,7 @@
       <w:pPr>
         <w:numPr>
           <w:ilvl w:val="0"/>
-          <w:numId w:val="8"/>
+          <w:numId w:val="25"/>
         </w:numPr>
         <w:ind w:left="420" w:leftChars="0" w:hanging="420" w:firstLineChars="0"/>
         <w:rPr>
@@ -1123,7 +3401,7 @@
       <w:pPr>
         <w:numPr>
           <w:ilvl w:val="0"/>
-          <w:numId w:val="8"/>
+          <w:numId w:val="25"/>
         </w:numPr>
         <w:ind w:left="420" w:leftChars="0" w:hanging="420" w:firstLineChars="0"/>
         <w:rPr>
@@ -1150,7 +3428,7 @@
       <w:pPr>
         <w:numPr>
           <w:ilvl w:val="0"/>
-          <w:numId w:val="8"/>
+          <w:numId w:val="25"/>
         </w:numPr>
         <w:ind w:left="420" w:leftChars="0" w:hanging="420" w:firstLineChars="0"/>
         <w:rPr>
@@ -1176,6 +3454,7 @@
     <w:p>
       <w:pPr>
         <w:numPr>
+          <w:ilvl w:val="0"/>
           <w:numId w:val="0"/>
         </w:numPr>
         <w:rPr>
@@ -1191,6 +3470,7 @@
     <w:p>
       <w:pPr>
         <w:numPr>
+          <w:ilvl w:val="0"/>
           <w:numId w:val="0"/>
         </w:numPr>
         <w:ind w:left="720" w:leftChars="0"/>
@@ -1218,6 +3498,7 @@
     <w:p>
       <w:pPr>
         <w:numPr>
+          <w:ilvl w:val="0"/>
           <w:numId w:val="0"/>
         </w:numPr>
         <w:rPr>
@@ -1234,7 +3515,7 @@
       <w:pPr>
         <w:numPr>
           <w:ilvl w:val="0"/>
-          <w:numId w:val="8"/>
+          <w:numId w:val="25"/>
         </w:numPr>
         <w:ind w:left="420" w:leftChars="0" w:hanging="420" w:firstLineChars="0"/>
         <w:rPr>
@@ -1292,7 +3573,7 @@
       <w:pPr>
         <w:numPr>
           <w:ilvl w:val="0"/>
-          <w:numId w:val="8"/>
+          <w:numId w:val="25"/>
         </w:numPr>
         <w:ind w:left="420" w:leftChars="0" w:hanging="420" w:firstLineChars="0"/>
         <w:rPr>
@@ -1316,7 +3597,7 @@
       <w:pPr>
         <w:numPr>
           <w:ilvl w:val="0"/>
-          <w:numId w:val="8"/>
+          <w:numId w:val="25"/>
         </w:numPr>
         <w:ind w:left="420" w:leftChars="0" w:hanging="420" w:firstLineChars="0"/>
         <w:rPr>
@@ -1337,9 +3618,16 @@
           <w:szCs w:val="24"/>
           <w:lang w:val="en-US" w:eastAsia="zh-CN" w:bidi="ar"/>
         </w:rPr>
-        <w:t>The C shell gets its name from the resemblance of its commands to statements in the C Programming Language.</w:t>
-      </w:r>
-      <w:r>
+        <w:t>The C shell gets its name from the resemblance of its commands to statements in the C Programming Language.It supports a number of operating system features like job control and aliases.</w:t>
+      </w:r>
+    </w:p>
+    <w:p>
+      <w:pPr>
+        <w:numPr>
+          <w:ilvl w:val="0"/>
+          <w:numId w:val="25"/>
+        </w:numPr>
+        <w:ind w:left="420" w:leftChars="0" w:hanging="420" w:firstLineChars="0"/>
         <w:rPr>
           <w:rFonts w:hint="default" w:cs="Times New Roman" w:asciiTheme="minorAscii" w:hAnsiTheme="minorAscii"/>
           <w:color w:val="000000"/>
@@ -1348,14 +3636,24 @@
           <w:szCs w:val="24"/>
           <w:lang w:val="en-US" w:eastAsia="zh-CN" w:bidi="ar"/>
         </w:rPr>
-        <w:t>It supports a number of operating system features like job control and aliases.</w:t>
-      </w:r>
-    </w:p>
-    <w:p>
-      <w:pPr>
-        <w:numPr>
-          <w:ilvl w:val="0"/>
-          <w:numId w:val="8"/>
+      </w:pPr>
+      <w:r>
+        <w:rPr>
+          <w:rFonts w:hint="default" w:asciiTheme="minorAscii" w:hAnsiTheme="minorAscii"/>
+          <w:color w:val="000000"/>
+          <w:kern w:val="0"/>
+          <w:sz w:val="24"/>
+          <w:szCs w:val="24"/>
+          <w:lang w:val="en-US" w:eastAsia="zh-CN"/>
+        </w:rPr>
+        <w:t xml:space="preserve">Korn shell is a commercial product that incorporates the best features of the Bourne and C shells, plus many features of its own. It is similar to bash is most respects. </w:t>
+      </w:r>
+    </w:p>
+    <w:p>
+      <w:pPr>
+        <w:numPr>
+          <w:ilvl w:val="0"/>
+          <w:numId w:val="25"/>
         </w:numPr>
         <w:ind w:left="420" w:leftChars="0" w:hanging="420" w:firstLineChars="0"/>
         <w:rPr>
@@ -1376,14 +3674,14 @@
           <w:szCs w:val="24"/>
           <w:lang w:val="en-US" w:eastAsia="zh-CN"/>
         </w:rPr>
-        <w:t xml:space="preserve">Korn shell is a commercial product that incorporates the best features of the Bourne and C shells, plus many features of its own. It is similar to bash is most respects. </w:t>
-      </w:r>
-    </w:p>
-    <w:p>
-      <w:pPr>
-        <w:numPr>
-          <w:ilvl w:val="0"/>
-          <w:numId w:val="8"/>
+        <w:t>Bash or Bourne Again shell was created for use in the GNU project. The GNU project was started by Richard Stallman of the Free Software Foundation (FSF) for the purpose of creating a UNIX-compatible operating system and replacing all of the commercial UNIX utilities with freely distributable ones.</w:t>
+      </w:r>
+    </w:p>
+    <w:p>
+      <w:pPr>
+        <w:numPr>
+          <w:ilvl w:val="0"/>
+          <w:numId w:val="25"/>
         </w:numPr>
         <w:ind w:left="420" w:leftChars="0" w:hanging="420" w:firstLineChars="0"/>
         <w:rPr>
@@ -1404,14 +3702,14 @@
           <w:szCs w:val="24"/>
           <w:lang w:val="en-US" w:eastAsia="zh-CN"/>
         </w:rPr>
-        <w:t>Bash or Bourne Again shell was created for use in the GNU project. The GNU project was started by Richard Stallman of the Free Software Foundation (FSF) for the purpose of creating a UNIX-compatible operating system and replacing all of the commercial UNIX utilities with freely distributable ones.</w:t>
-      </w:r>
-    </w:p>
-    <w:p>
-      <w:pPr>
-        <w:numPr>
-          <w:ilvl w:val="0"/>
-          <w:numId w:val="8"/>
+        <w:t>bash, intended to be the standard shell for the GNU system, was officially "born" on Sunday, January 10, 1988.</w:t>
+      </w:r>
+    </w:p>
+    <w:p>
+      <w:pPr>
+        <w:numPr>
+          <w:ilvl w:val="0"/>
+          <w:numId w:val="25"/>
         </w:numPr>
         <w:ind w:left="420" w:leftChars="0" w:hanging="420" w:firstLineChars="0"/>
         <w:rPr>
@@ -1432,34 +3730,6 @@
           <w:szCs w:val="24"/>
           <w:lang w:val="en-US" w:eastAsia="zh-CN"/>
         </w:rPr>
-        <w:t>bash, intended to be the standard shell for the GNU system, was officially "born" on Sunday, January 10, 1988.</w:t>
-      </w:r>
-    </w:p>
-    <w:p>
-      <w:pPr>
-        <w:numPr>
-          <w:ilvl w:val="0"/>
-          <w:numId w:val="8"/>
-        </w:numPr>
-        <w:ind w:left="420" w:leftChars="0" w:hanging="420" w:firstLineChars="0"/>
-        <w:rPr>
-          <w:rFonts w:hint="default" w:cs="Times New Roman" w:asciiTheme="minorAscii" w:hAnsiTheme="minorAscii"/>
-          <w:color w:val="000000"/>
-          <w:kern w:val="0"/>
-          <w:sz w:val="24"/>
-          <w:szCs w:val="24"/>
-          <w:lang w:val="en-US" w:eastAsia="zh-CN" w:bidi="ar"/>
-        </w:rPr>
-      </w:pPr>
-      <w:r>
-        <w:rPr>
-          <w:rFonts w:hint="default" w:asciiTheme="minorAscii" w:hAnsiTheme="minorAscii"/>
-          <w:color w:val="000000"/>
-          <w:kern w:val="0"/>
-          <w:sz w:val="24"/>
-          <w:szCs w:val="24"/>
-          <w:lang w:val="en-US" w:eastAsia="zh-CN"/>
-        </w:rPr>
         <w:t>Brian Fox wrote the original versions of bash and readline and continued to improve the shell up until 1993. Early in 1989 he was joined by Chet Ramey, who was responsible for numerous bug fixes and the inclusion of many useful features. Chet Ramey is now the official maintainer of bash and continues to make further enhancements.</w:t>
       </w:r>
     </w:p>
@@ -1467,7 +3737,7 @@
       <w:pPr>
         <w:numPr>
           <w:ilvl w:val="0"/>
-          <w:numId w:val="8"/>
+          <w:numId w:val="25"/>
         </w:numPr>
         <w:ind w:left="420" w:leftChars="0" w:hanging="420" w:firstLineChars="0"/>
         <w:rPr>
@@ -1705,7 +3975,7 @@
         <w:widowControl/>
         <w:numPr>
           <w:ilvl w:val="0"/>
-          <w:numId w:val="9"/>
+          <w:numId w:val="26"/>
         </w:numPr>
         <w:suppressLineNumbers w:val="0"/>
         <w:tabs>
@@ -1743,7 +4013,7 @@
         <w:widowControl/>
         <w:numPr>
           <w:ilvl w:val="0"/>
-          <w:numId w:val="9"/>
+          <w:numId w:val="26"/>
         </w:numPr>
         <w:suppressLineNumbers w:val="0"/>
         <w:tabs>
@@ -1781,7 +4051,7 @@
         <w:widowControl/>
         <w:numPr>
           <w:ilvl w:val="0"/>
-          <w:numId w:val="9"/>
+          <w:numId w:val="26"/>
         </w:numPr>
         <w:suppressLineNumbers w:val="0"/>
         <w:tabs>
@@ -1818,6 +4088,7 @@
         <w:keepLines w:val="0"/>
         <w:widowControl/>
         <w:numPr>
+          <w:ilvl w:val="0"/>
           <w:numId w:val="0"/>
         </w:numPr>
         <w:suppressLineNumbers w:val="0"/>
@@ -1841,6 +4112,7 @@
         <w:keepLines w:val="0"/>
         <w:widowControl/>
         <w:numPr>
+          <w:ilvl w:val="0"/>
           <w:numId w:val="0"/>
         </w:numPr>
         <w:suppressLineNumbers w:val="0"/>
@@ -1856,6 +4128,7 @@
         <w:keepLines w:val="0"/>
         <w:widowControl/>
         <w:numPr>
+          <w:ilvl w:val="0"/>
           <w:numId w:val="0"/>
         </w:numPr>
         <w:suppressLineNumbers w:val="0"/>
@@ -1915,6 +4188,7 @@
         <w:keepLines w:val="0"/>
         <w:widowControl/>
         <w:numPr>
+          <w:ilvl w:val="0"/>
           <w:numId w:val="0"/>
         </w:numPr>
         <w:suppressLineNumbers w:val="0"/>
@@ -1938,6 +4212,7 @@
         <w:keepLines w:val="0"/>
         <w:widowControl/>
         <w:numPr>
+          <w:ilvl w:val="0"/>
           <w:numId w:val="0"/>
         </w:numPr>
         <w:suppressLineNumbers w:val="0"/>
@@ -2319,7 +4594,7 @@
         <w:widowControl/>
         <w:numPr>
           <w:ilvl w:val="0"/>
-          <w:numId w:val="10"/>
+          <w:numId w:val="27"/>
         </w:numPr>
         <w:suppressLineNumbers w:val="0"/>
         <w:tabs>
@@ -2353,7 +4628,7 @@
         <w:widowControl/>
         <w:numPr>
           <w:ilvl w:val="0"/>
-          <w:numId w:val="10"/>
+          <w:numId w:val="27"/>
         </w:numPr>
         <w:suppressLineNumbers w:val="0"/>
         <w:tabs>
@@ -2427,7 +4702,7 @@
         <w:widowControl/>
         <w:numPr>
           <w:ilvl w:val="0"/>
-          <w:numId w:val="10"/>
+          <w:numId w:val="27"/>
         </w:numPr>
         <w:suppressLineNumbers w:val="0"/>
         <w:tabs>
@@ -2460,6 +4735,7 @@
         <w:keepLines w:val="0"/>
         <w:widowControl/>
         <w:numPr>
+          <w:ilvl w:val="0"/>
           <w:numId w:val="0"/>
         </w:numPr>
         <w:suppressLineNumbers w:val="0"/>
@@ -2490,6 +4766,7 @@
         <w:keepLines w:val="0"/>
         <w:widowControl/>
         <w:numPr>
+          <w:ilvl w:val="0"/>
           <w:numId w:val="0"/>
         </w:numPr>
         <w:suppressLineNumbers w:val="0"/>
@@ -2511,6 +4788,7 @@
         <w:keepLines w:val="0"/>
         <w:widowControl/>
         <w:numPr>
+          <w:ilvl w:val="0"/>
           <w:numId w:val="0"/>
         </w:numPr>
         <w:suppressLineNumbers w:val="0"/>
@@ -2541,6 +4819,7 @@
         <w:keepLines w:val="0"/>
         <w:widowControl/>
         <w:numPr>
+          <w:ilvl w:val="0"/>
           <w:numId w:val="0"/>
         </w:numPr>
         <w:suppressLineNumbers w:val="0"/>
@@ -2563,7 +4842,7 @@
         <w:widowControl/>
         <w:numPr>
           <w:ilvl w:val="0"/>
-          <w:numId w:val="11"/>
+          <w:numId w:val="28"/>
         </w:numPr>
         <w:suppressLineNumbers w:val="0"/>
         <w:tabs>
@@ -2596,6 +4875,7 @@
         <w:keepLines w:val="0"/>
         <w:widowControl/>
         <w:numPr>
+          <w:ilvl w:val="0"/>
           <w:numId w:val="0"/>
         </w:numPr>
         <w:suppressLineNumbers w:val="0"/>
@@ -2618,7 +4898,7 @@
         <w:widowControl/>
         <w:numPr>
           <w:ilvl w:val="0"/>
-          <w:numId w:val="12"/>
+          <w:numId w:val="29"/>
         </w:numPr>
         <w:suppressLineNumbers w:val="0"/>
         <w:tabs>
@@ -2651,6 +4931,7 @@
         <w:keepLines w:val="0"/>
         <w:widowControl/>
         <w:numPr>
+          <w:ilvl w:val="0"/>
           <w:numId w:val="0"/>
         </w:numPr>
         <w:suppressLineNumbers w:val="0"/>
@@ -2681,6 +4962,7 @@
         <w:keepLines w:val="0"/>
         <w:widowControl/>
         <w:numPr>
+          <w:ilvl w:val="0"/>
           <w:numId w:val="0"/>
         </w:numPr>
         <w:suppressLineNumbers w:val="0"/>
@@ -2703,7 +4985,7 @@
         <w:widowControl/>
         <w:numPr>
           <w:ilvl w:val="0"/>
-          <w:numId w:val="12"/>
+          <w:numId w:val="29"/>
         </w:numPr>
         <w:suppressLineNumbers w:val="0"/>
         <w:tabs>
@@ -2736,6 +5018,7 @@
         <w:keepLines w:val="0"/>
         <w:widowControl/>
         <w:numPr>
+          <w:ilvl w:val="0"/>
           <w:numId w:val="0"/>
         </w:numPr>
         <w:suppressLineNumbers w:val="0"/>
@@ -2758,7 +5041,7 @@
         <w:widowControl/>
         <w:numPr>
           <w:ilvl w:val="0"/>
-          <w:numId w:val="12"/>
+          <w:numId w:val="29"/>
         </w:numPr>
         <w:suppressLineNumbers w:val="0"/>
         <w:tabs>
@@ -2791,6 +5074,7 @@
         <w:keepLines w:val="0"/>
         <w:widowControl/>
         <w:numPr>
+          <w:ilvl w:val="0"/>
           <w:numId w:val="0"/>
         </w:numPr>
         <w:suppressLineNumbers w:val="0"/>
@@ -2812,6 +5096,7 @@
         <w:keepLines w:val="0"/>
         <w:widowControl/>
         <w:numPr>
+          <w:ilvl w:val="0"/>
           <w:numId w:val="0"/>
         </w:numPr>
         <w:suppressLineNumbers w:val="0"/>
@@ -2833,6 +5118,7 @@
         <w:keepLines w:val="0"/>
         <w:widowControl/>
         <w:numPr>
+          <w:ilvl w:val="0"/>
           <w:numId w:val="0"/>
         </w:numPr>
         <w:suppressLineNumbers w:val="0"/>
@@ -2854,6 +5140,7 @@
         <w:keepLines w:val="0"/>
         <w:widowControl/>
         <w:numPr>
+          <w:ilvl w:val="0"/>
           <w:numId w:val="0"/>
         </w:numPr>
         <w:suppressLineNumbers w:val="0"/>
@@ -2884,6 +5171,7 @@
         <w:keepLines w:val="0"/>
         <w:widowControl/>
         <w:numPr>
+          <w:ilvl w:val="0"/>
           <w:numId w:val="0"/>
         </w:numPr>
         <w:suppressLineNumbers w:val="0"/>
@@ -2906,7 +5194,7 @@
         <w:widowControl/>
         <w:numPr>
           <w:ilvl w:val="0"/>
-          <w:numId w:val="13"/>
+          <w:numId w:val="30"/>
         </w:numPr>
         <w:suppressLineNumbers w:val="0"/>
         <w:tabs>
@@ -2940,7 +5228,7 @@
         <w:widowControl/>
         <w:numPr>
           <w:ilvl w:val="0"/>
-          <w:numId w:val="13"/>
+          <w:numId w:val="30"/>
         </w:numPr>
         <w:suppressLineNumbers w:val="0"/>
         <w:tabs>
@@ -2974,7 +5262,7 @@
         <w:widowControl/>
         <w:numPr>
           <w:ilvl w:val="0"/>
-          <w:numId w:val="13"/>
+          <w:numId w:val="30"/>
         </w:numPr>
         <w:suppressLineNumbers w:val="0"/>
         <w:tabs>
@@ -3008,7 +5296,7 @@
         <w:widowControl/>
         <w:numPr>
           <w:ilvl w:val="0"/>
-          <w:numId w:val="13"/>
+          <w:numId w:val="30"/>
         </w:numPr>
         <w:suppressLineNumbers w:val="0"/>
         <w:tabs>
@@ -3042,7 +5330,7 @@
         <w:widowControl/>
         <w:numPr>
           <w:ilvl w:val="0"/>
-          <w:numId w:val="13"/>
+          <w:numId w:val="30"/>
         </w:numPr>
         <w:suppressLineNumbers w:val="0"/>
         <w:tabs>
@@ -3076,7 +5364,7 @@
         <w:widowControl/>
         <w:numPr>
           <w:ilvl w:val="0"/>
-          <w:numId w:val="13"/>
+          <w:numId w:val="30"/>
         </w:numPr>
         <w:suppressLineNumbers w:val="0"/>
         <w:tabs>
@@ -3110,7 +5398,7 @@
         <w:widowControl/>
         <w:numPr>
           <w:ilvl w:val="0"/>
-          <w:numId w:val="13"/>
+          <w:numId w:val="30"/>
         </w:numPr>
         <w:suppressLineNumbers w:val="0"/>
         <w:tabs>
@@ -3143,6 +5431,7 @@
         <w:keepLines w:val="0"/>
         <w:widowControl/>
         <w:numPr>
+          <w:ilvl w:val="0"/>
           <w:numId w:val="0"/>
         </w:numPr>
         <w:suppressLineNumbers w:val="0"/>
@@ -3164,6 +5453,7 @@
         <w:keepLines w:val="0"/>
         <w:widowControl/>
         <w:numPr>
+          <w:ilvl w:val="0"/>
           <w:numId w:val="0"/>
         </w:numPr>
         <w:suppressLineNumbers w:val="0"/>
@@ -3185,6 +5475,7 @@
         <w:keepLines w:val="0"/>
         <w:widowControl/>
         <w:numPr>
+          <w:ilvl w:val="0"/>
           <w:numId w:val="0"/>
         </w:numPr>
         <w:suppressLineNumbers w:val="0"/>
@@ -3258,6 +5549,7 @@
         <w:keepLines w:val="0"/>
         <w:widowControl/>
         <w:numPr>
+          <w:ilvl w:val="0"/>
           <w:numId w:val="0"/>
         </w:numPr>
         <w:suppressLineNumbers w:val="0"/>
@@ -3279,6 +5571,7 @@
         <w:keepLines w:val="0"/>
         <w:widowControl/>
         <w:numPr>
+          <w:ilvl w:val="0"/>
           <w:numId w:val="0"/>
         </w:numPr>
         <w:suppressLineNumbers w:val="0"/>
@@ -3300,6 +5593,7 @@
         <w:keepLines w:val="0"/>
         <w:widowControl/>
         <w:numPr>
+          <w:ilvl w:val="0"/>
           <w:numId w:val="0"/>
         </w:numPr>
         <w:suppressLineNumbers w:val="0"/>
@@ -3315,6 +5609,7 @@
         <w:keepLines w:val="0"/>
         <w:widowControl/>
         <w:numPr>
+          <w:ilvl w:val="0"/>
           <w:numId w:val="0"/>
         </w:numPr>
         <w:suppressLineNumbers w:val="0"/>
@@ -3330,6 +5625,7 @@
         <w:keepLines w:val="0"/>
         <w:widowControl/>
         <w:numPr>
+          <w:ilvl w:val="0"/>
           <w:numId w:val="0"/>
         </w:numPr>
         <w:suppressLineNumbers w:val="0"/>
@@ -3507,7 +5803,7 @@
         <w:widowControl/>
         <w:numPr>
           <w:ilvl w:val="0"/>
-          <w:numId w:val="13"/>
+          <w:numId w:val="30"/>
         </w:numPr>
         <w:suppressLineNumbers w:val="0"/>
         <w:spacing w:before="0" w:beforeAutospacing="0" w:after="0" w:afterAutospacing="0"/>
@@ -3542,7 +5838,7 @@
         <w:widowControl/>
         <w:numPr>
           <w:ilvl w:val="0"/>
-          <w:numId w:val="13"/>
+          <w:numId w:val="30"/>
         </w:numPr>
         <w:suppressLineNumbers w:val="0"/>
         <w:spacing w:before="0" w:beforeAutospacing="0" w:after="0" w:afterAutospacing="0"/>
@@ -3576,6 +5872,7 @@
         <w:keepLines w:val="0"/>
         <w:widowControl/>
         <w:numPr>
+          <w:ilvl w:val="0"/>
           <w:numId w:val="0"/>
         </w:numPr>
         <w:suppressLineNumbers w:val="0"/>
@@ -3599,6 +5896,7 @@
         <w:keepLines w:val="0"/>
         <w:widowControl/>
         <w:numPr>
+          <w:ilvl w:val="0"/>
           <w:numId w:val="0"/>
         </w:numPr>
         <w:suppressLineNumbers w:val="0"/>
@@ -3657,6 +5955,7 @@
         <w:keepLines w:val="0"/>
         <w:widowControl/>
         <w:numPr>
+          <w:ilvl w:val="0"/>
           <w:numId w:val="0"/>
         </w:numPr>
         <w:suppressLineNumbers w:val="0"/>
@@ -3687,6 +5986,7 @@
         <w:keepLines w:val="0"/>
         <w:widowControl/>
         <w:numPr>
+          <w:ilvl w:val="0"/>
           <w:numId w:val="0"/>
         </w:numPr>
         <w:suppressLineNumbers w:val="0"/>
@@ -3709,7 +6009,7 @@
         <w:widowControl/>
         <w:numPr>
           <w:ilvl w:val="0"/>
-          <w:numId w:val="13"/>
+          <w:numId w:val="30"/>
         </w:numPr>
         <w:suppressLineNumbers w:val="0"/>
         <w:spacing w:before="0" w:beforeAutospacing="0" w:after="0" w:afterAutospacing="0"/>
@@ -3740,7 +6040,7 @@
         <w:widowControl/>
         <w:numPr>
           <w:ilvl w:val="0"/>
-          <w:numId w:val="13"/>
+          <w:numId w:val="30"/>
         </w:numPr>
         <w:suppressLineNumbers w:val="0"/>
         <w:spacing w:before="0" w:beforeAutospacing="0" w:after="0" w:afterAutospacing="0"/>
@@ -3771,7 +6071,7 @@
         <w:widowControl/>
         <w:numPr>
           <w:ilvl w:val="0"/>
-          <w:numId w:val="13"/>
+          <w:numId w:val="30"/>
         </w:numPr>
         <w:suppressLineNumbers w:val="0"/>
         <w:spacing w:before="0" w:beforeAutospacing="0" w:after="0" w:afterAutospacing="0"/>
@@ -3802,7 +6102,7 @@
         <w:widowControl/>
         <w:numPr>
           <w:ilvl w:val="0"/>
-          <w:numId w:val="13"/>
+          <w:numId w:val="30"/>
         </w:numPr>
         <w:suppressLineNumbers w:val="0"/>
         <w:spacing w:before="0" w:beforeAutospacing="0" w:after="0" w:afterAutospacing="0"/>
@@ -3832,6 +6132,7 @@
         <w:keepLines w:val="0"/>
         <w:widowControl/>
         <w:numPr>
+          <w:ilvl w:val="0"/>
           <w:numId w:val="0"/>
         </w:numPr>
         <w:suppressLineNumbers w:val="0"/>
@@ -3854,7 +6155,7 @@
         <w:widowControl/>
         <w:numPr>
           <w:ilvl w:val="0"/>
-          <w:numId w:val="13"/>
+          <w:numId w:val="30"/>
         </w:numPr>
         <w:suppressLineNumbers w:val="0"/>
         <w:spacing w:before="0" w:beforeAutospacing="0" w:after="0" w:afterAutospacing="0"/>
@@ -3885,7 +6186,7 @@
         <w:widowControl/>
         <w:numPr>
           <w:ilvl w:val="0"/>
-          <w:numId w:val="13"/>
+          <w:numId w:val="30"/>
         </w:numPr>
         <w:suppressLineNumbers w:val="0"/>
         <w:spacing w:before="0" w:beforeAutospacing="0" w:after="0" w:afterAutospacing="0"/>
@@ -3916,7 +6217,7 @@
         <w:widowControl/>
         <w:numPr>
           <w:ilvl w:val="0"/>
-          <w:numId w:val="13"/>
+          <w:numId w:val="30"/>
         </w:numPr>
         <w:suppressLineNumbers w:val="0"/>
         <w:spacing w:before="0" w:beforeAutospacing="0" w:after="0" w:afterAutospacing="0"/>
@@ -3947,7 +6248,7 @@
         <w:widowControl/>
         <w:numPr>
           <w:ilvl w:val="0"/>
-          <w:numId w:val="13"/>
+          <w:numId w:val="30"/>
         </w:numPr>
         <w:suppressLineNumbers w:val="0"/>
         <w:spacing w:before="0" w:beforeAutospacing="0" w:after="0" w:afterAutospacing="0"/>
@@ -3977,6 +6278,7 @@
         <w:keepLines w:val="0"/>
         <w:widowControl/>
         <w:numPr>
+          <w:ilvl w:val="0"/>
           <w:numId w:val="0"/>
         </w:numPr>
         <w:suppressLineNumbers w:val="0"/>
@@ -3998,6 +6300,7 @@
         <w:keepLines w:val="0"/>
         <w:widowControl/>
         <w:numPr>
+          <w:ilvl w:val="0"/>
           <w:numId w:val="0"/>
         </w:numPr>
         <w:suppressLineNumbers w:val="0"/>
@@ -4019,6 +6322,7 @@
         <w:keepLines w:val="0"/>
         <w:widowControl/>
         <w:numPr>
+          <w:ilvl w:val="0"/>
           <w:numId w:val="0"/>
         </w:numPr>
         <w:suppressLineNumbers w:val="0"/>
@@ -4051,6 +6355,7 @@
         <w:keepLines w:val="0"/>
         <w:widowControl/>
         <w:numPr>
+          <w:ilvl w:val="0"/>
           <w:numId w:val="0"/>
         </w:numPr>
         <w:suppressLineNumbers w:val="0"/>
@@ -4073,7 +6378,7 @@
         <w:widowControl/>
         <w:numPr>
           <w:ilvl w:val="0"/>
-          <w:numId w:val="13"/>
+          <w:numId w:val="30"/>
         </w:numPr>
         <w:suppressLineNumbers w:val="0"/>
         <w:spacing w:before="0" w:beforeAutospacing="0" w:after="0" w:afterAutospacing="0"/>
@@ -4104,7 +6409,7 @@
         <w:widowControl/>
         <w:numPr>
           <w:ilvl w:val="0"/>
-          <w:numId w:val="13"/>
+          <w:numId w:val="30"/>
         </w:numPr>
         <w:suppressLineNumbers w:val="0"/>
         <w:spacing w:before="0" w:beforeAutospacing="0" w:after="0" w:afterAutospacing="0"/>
@@ -4134,6 +6439,7 @@
         <w:keepLines w:val="0"/>
         <w:widowControl/>
         <w:numPr>
+          <w:ilvl w:val="0"/>
           <w:numId w:val="0"/>
         </w:numPr>
         <w:suppressLineNumbers w:val="0"/>
@@ -4155,6 +6461,7 @@
         <w:keepLines w:val="0"/>
         <w:widowControl/>
         <w:numPr>
+          <w:ilvl w:val="0"/>
           <w:numId w:val="0"/>
         </w:numPr>
         <w:suppressLineNumbers w:val="0"/>
@@ -4266,6 +6573,7 @@
         <w:keepLines w:val="0"/>
         <w:widowControl/>
         <w:numPr>
+          <w:ilvl w:val="0"/>
           <w:numId w:val="0"/>
         </w:numPr>
         <w:suppressLineNumbers w:val="0"/>
@@ -4287,6 +6595,7 @@
         <w:keepLines w:val="0"/>
         <w:widowControl/>
         <w:numPr>
+          <w:ilvl w:val="0"/>
           <w:numId w:val="0"/>
         </w:numPr>
         <w:suppressLineNumbers w:val="0"/>
@@ -4317,6 +6626,7 @@
         <w:keepLines w:val="0"/>
         <w:widowControl/>
         <w:numPr>
+          <w:ilvl w:val="0"/>
           <w:numId w:val="0"/>
         </w:numPr>
         <w:suppressLineNumbers w:val="0"/>
@@ -4338,6 +6648,7 @@
         <w:keepLines w:val="0"/>
         <w:widowControl/>
         <w:numPr>
+          <w:ilvl w:val="0"/>
           <w:numId w:val="0"/>
         </w:numPr>
         <w:suppressLineNumbers w:val="0"/>
@@ -4359,6 +6670,7 @@
         <w:keepLines w:val="0"/>
         <w:widowControl/>
         <w:numPr>
+          <w:ilvl w:val="0"/>
           <w:numId w:val="0"/>
         </w:numPr>
         <w:suppressLineNumbers w:val="0"/>
@@ -4380,6 +6692,7 @@
         <w:keepLines w:val="0"/>
         <w:widowControl/>
         <w:numPr>
+          <w:ilvl w:val="0"/>
           <w:numId w:val="0"/>
         </w:numPr>
         <w:suppressLineNumbers w:val="0"/>
@@ -4414,6 +6727,7 @@
         <w:keepLines w:val="0"/>
         <w:widowControl/>
         <w:numPr>
+          <w:ilvl w:val="0"/>
           <w:numId w:val="0"/>
         </w:numPr>
         <w:suppressLineNumbers w:val="0"/>
@@ -4438,7 +6752,7 @@
         <w:widowControl/>
         <w:numPr>
           <w:ilvl w:val="0"/>
-          <w:numId w:val="13"/>
+          <w:numId w:val="30"/>
         </w:numPr>
         <w:suppressLineNumbers w:val="0"/>
         <w:spacing w:before="0" w:beforeAutospacing="0" w:after="0" w:afterAutospacing="0"/>
@@ -4473,7 +6787,7 @@
         <w:widowControl/>
         <w:numPr>
           <w:ilvl w:val="0"/>
-          <w:numId w:val="13"/>
+          <w:numId w:val="30"/>
         </w:numPr>
         <w:suppressLineNumbers w:val="0"/>
         <w:spacing w:before="0" w:beforeAutospacing="0" w:after="0" w:afterAutospacing="0"/>
@@ -4508,7 +6822,7 @@
         <w:widowControl/>
         <w:numPr>
           <w:ilvl w:val="0"/>
-          <w:numId w:val="13"/>
+          <w:numId w:val="30"/>
         </w:numPr>
         <w:suppressLineNumbers w:val="0"/>
         <w:spacing w:before="0" w:beforeAutospacing="0" w:after="0" w:afterAutospacing="0"/>
@@ -4542,6 +6856,7 @@
         <w:keepLines w:val="0"/>
         <w:widowControl/>
         <w:numPr>
+          <w:ilvl w:val="0"/>
           <w:numId w:val="0"/>
         </w:numPr>
         <w:suppressLineNumbers w:val="0"/>
@@ -4565,6 +6880,7 @@
         <w:keepLines w:val="0"/>
         <w:widowControl/>
         <w:numPr>
+          <w:ilvl w:val="0"/>
           <w:numId w:val="0"/>
         </w:numPr>
         <w:suppressLineNumbers w:val="0"/>
@@ -4588,6 +6904,7 @@
         <w:keepLines w:val="0"/>
         <w:widowControl/>
         <w:numPr>
+          <w:ilvl w:val="0"/>
           <w:numId w:val="0"/>
         </w:numPr>
         <w:suppressLineNumbers w:val="0"/>
@@ -4633,6 +6950,7 @@
         <w:keepLines w:val="0"/>
         <w:widowControl/>
         <w:numPr>
+          <w:ilvl w:val="0"/>
           <w:numId w:val="0"/>
         </w:numPr>
         <w:suppressLineNumbers w:val="0"/>
@@ -4656,6 +6974,7 @@
         <w:keepLines w:val="0"/>
         <w:widowControl/>
         <w:numPr>
+          <w:ilvl w:val="0"/>
           <w:numId w:val="0"/>
         </w:numPr>
         <w:suppressLineNumbers w:val="0"/>
@@ -4690,6 +7009,7 @@
         <w:keepLines w:val="0"/>
         <w:widowControl/>
         <w:numPr>
+          <w:ilvl w:val="0"/>
           <w:numId w:val="0"/>
         </w:numPr>
         <w:suppressLineNumbers w:val="0"/>
@@ -4714,7 +7034,7 @@
         <w:widowControl/>
         <w:numPr>
           <w:ilvl w:val="0"/>
-          <w:numId w:val="13"/>
+          <w:numId w:val="30"/>
         </w:numPr>
         <w:suppressLineNumbers w:val="0"/>
         <w:spacing w:before="0" w:beforeAutospacing="0" w:after="0" w:afterAutospacing="0"/>
@@ -4749,7 +7069,7 @@
         <w:widowControl/>
         <w:numPr>
           <w:ilvl w:val="0"/>
-          <w:numId w:val="13"/>
+          <w:numId w:val="30"/>
         </w:numPr>
         <w:suppressLineNumbers w:val="0"/>
         <w:spacing w:before="0" w:beforeAutospacing="0" w:after="0" w:afterAutospacing="0"/>
@@ -4784,7 +7104,7 @@
         <w:widowControl/>
         <w:numPr>
           <w:ilvl w:val="0"/>
-          <w:numId w:val="13"/>
+          <w:numId w:val="30"/>
         </w:numPr>
         <w:suppressLineNumbers w:val="0"/>
         <w:spacing w:before="0" w:beforeAutospacing="0" w:after="0" w:afterAutospacing="0"/>
@@ -4819,7 +7139,7 @@
         <w:widowControl/>
         <w:numPr>
           <w:ilvl w:val="0"/>
-          <w:numId w:val="13"/>
+          <w:numId w:val="30"/>
         </w:numPr>
         <w:suppressLineNumbers w:val="0"/>
         <w:spacing w:before="0" w:beforeAutospacing="0" w:after="0" w:afterAutospacing="0"/>
@@ -4854,7 +7174,7 @@
         <w:widowControl/>
         <w:numPr>
           <w:ilvl w:val="0"/>
-          <w:numId w:val="13"/>
+          <w:numId w:val="30"/>
         </w:numPr>
         <w:suppressLineNumbers w:val="0"/>
         <w:spacing w:before="0" w:beforeAutospacing="0" w:after="0" w:afterAutospacing="0"/>
@@ -4889,7 +7209,7 @@
         <w:widowControl/>
         <w:numPr>
           <w:ilvl w:val="0"/>
-          <w:numId w:val="13"/>
+          <w:numId w:val="30"/>
         </w:numPr>
         <w:suppressLineNumbers w:val="0"/>
         <w:spacing w:before="0" w:beforeAutospacing="0" w:after="0" w:afterAutospacing="0"/>
@@ -4923,6 +7243,7 @@
         <w:keepLines w:val="0"/>
         <w:widowControl/>
         <w:numPr>
+          <w:ilvl w:val="0"/>
           <w:numId w:val="0"/>
         </w:numPr>
         <w:suppressLineNumbers w:val="0"/>
@@ -4946,6 +7267,7 @@
         <w:keepLines w:val="0"/>
         <w:widowControl/>
         <w:numPr>
+          <w:ilvl w:val="0"/>
           <w:numId w:val="0"/>
         </w:numPr>
         <w:suppressLineNumbers w:val="0"/>
@@ -4969,6 +7291,7 @@
         <w:keepLines w:val="0"/>
         <w:widowControl/>
         <w:numPr>
+          <w:ilvl w:val="0"/>
           <w:numId w:val="0"/>
         </w:numPr>
         <w:suppressLineNumbers w:val="0"/>
@@ -5003,6 +7326,7 @@
         <w:keepLines w:val="0"/>
         <w:widowControl/>
         <w:numPr>
+          <w:ilvl w:val="0"/>
           <w:numId w:val="0"/>
         </w:numPr>
         <w:suppressLineNumbers w:val="0"/>
@@ -5027,7 +7351,7 @@
         <w:widowControl/>
         <w:numPr>
           <w:ilvl w:val="0"/>
-          <w:numId w:val="13"/>
+          <w:numId w:val="30"/>
         </w:numPr>
         <w:suppressLineNumbers w:val="0"/>
         <w:spacing w:before="0" w:beforeAutospacing="0" w:after="0" w:afterAutospacing="0"/>
@@ -5062,7 +7386,7 @@
         <w:widowControl/>
         <w:numPr>
           <w:ilvl w:val="0"/>
-          <w:numId w:val="13"/>
+          <w:numId w:val="30"/>
         </w:numPr>
         <w:suppressLineNumbers w:val="0"/>
         <w:spacing w:before="0" w:beforeAutospacing="0" w:after="0" w:afterAutospacing="0"/>
@@ -5096,6 +7420,7 @@
         <w:keepLines w:val="0"/>
         <w:widowControl/>
         <w:numPr>
+          <w:ilvl w:val="0"/>
           <w:numId w:val="0"/>
         </w:numPr>
         <w:suppressLineNumbers w:val="0"/>
@@ -5119,6 +7444,7 @@
         <w:keepLines w:val="0"/>
         <w:widowControl/>
         <w:numPr>
+          <w:ilvl w:val="0"/>
           <w:numId w:val="0"/>
         </w:numPr>
         <w:suppressLineNumbers w:val="0"/>
@@ -5185,6 +7511,7 @@
         <w:keepLines w:val="0"/>
         <w:widowControl/>
         <w:numPr>
+          <w:ilvl w:val="0"/>
           <w:numId w:val="0"/>
         </w:numPr>
         <w:suppressLineNumbers w:val="0"/>
@@ -5277,6 +7604,7 @@
         <w:keepLines w:val="0"/>
         <w:widowControl/>
         <w:numPr>
+          <w:ilvl w:val="0"/>
           <w:numId w:val="0"/>
         </w:numPr>
         <w:suppressLineNumbers w:val="0"/>
@@ -5300,6 +7628,7 @@
         <w:keepLines w:val="0"/>
         <w:widowControl/>
         <w:numPr>
+          <w:ilvl w:val="0"/>
           <w:numId w:val="0"/>
         </w:numPr>
         <w:suppressLineNumbers w:val="0"/>
@@ -5323,6 +7652,7 @@
         <w:keepLines w:val="0"/>
         <w:widowControl/>
         <w:numPr>
+          <w:ilvl w:val="0"/>
           <w:numId w:val="0"/>
         </w:numPr>
         <w:suppressLineNumbers w:val="0"/>
@@ -5381,6 +7711,7 @@
         <w:keepLines w:val="0"/>
         <w:widowControl/>
         <w:numPr>
+          <w:ilvl w:val="0"/>
           <w:numId w:val="0"/>
         </w:numPr>
         <w:suppressLineNumbers w:val="0"/>
@@ -5415,6 +7746,7 @@
         <w:keepLines w:val="0"/>
         <w:widowControl/>
         <w:numPr>
+          <w:ilvl w:val="0"/>
           <w:numId w:val="0"/>
         </w:numPr>
         <w:suppressLineNumbers w:val="0"/>
@@ -5438,6 +7770,7 @@
         <w:keepLines w:val="0"/>
         <w:widowControl/>
         <w:numPr>
+          <w:ilvl w:val="0"/>
           <w:numId w:val="0"/>
         </w:numPr>
         <w:suppressLineNumbers w:val="0"/>
@@ -5462,7 +7795,7 @@
         <w:widowControl/>
         <w:numPr>
           <w:ilvl w:val="0"/>
-          <w:numId w:val="14"/>
+          <w:numId w:val="31"/>
         </w:numPr>
         <w:suppressLineNumbers w:val="0"/>
         <w:spacing w:before="0" w:beforeAutospacing="0" w:after="0" w:afterAutospacing="0"/>
@@ -5497,7 +7830,7 @@
         <w:widowControl/>
         <w:numPr>
           <w:ilvl w:val="0"/>
-          <w:numId w:val="14"/>
+          <w:numId w:val="31"/>
         </w:numPr>
         <w:suppressLineNumbers w:val="0"/>
         <w:spacing w:before="0" w:beforeAutospacing="0" w:after="0" w:afterAutospacing="0"/>
@@ -5532,7 +7865,7 @@
         <w:widowControl/>
         <w:numPr>
           <w:ilvl w:val="0"/>
-          <w:numId w:val="14"/>
+          <w:numId w:val="31"/>
         </w:numPr>
         <w:suppressLineNumbers w:val="0"/>
         <w:spacing w:before="0" w:beforeAutospacing="0" w:after="0" w:afterAutospacing="0"/>
@@ -5566,6 +7899,7 @@
         <w:keepLines w:val="0"/>
         <w:widowControl/>
         <w:numPr>
+          <w:ilvl w:val="0"/>
           <w:numId w:val="0"/>
         </w:numPr>
         <w:suppressLineNumbers w:val="0"/>
@@ -5589,6 +7923,7 @@
         <w:keepLines w:val="0"/>
         <w:widowControl/>
         <w:numPr>
+          <w:ilvl w:val="0"/>
           <w:numId w:val="0"/>
         </w:numPr>
         <w:suppressLineNumbers w:val="0"/>
@@ -5612,6 +7947,7 @@
         <w:keepLines w:val="0"/>
         <w:widowControl/>
         <w:numPr>
+          <w:ilvl w:val="0"/>
           <w:numId w:val="0"/>
         </w:numPr>
         <w:suppressLineNumbers w:val="0"/>
@@ -5646,6 +7982,7 @@
         <w:keepLines w:val="0"/>
         <w:widowControl/>
         <w:numPr>
+          <w:ilvl w:val="0"/>
           <w:numId w:val="0"/>
         </w:numPr>
         <w:suppressLineNumbers w:val="0"/>
@@ -5670,7 +8007,7 @@
         <w:widowControl/>
         <w:numPr>
           <w:ilvl w:val="0"/>
-          <w:numId w:val="14"/>
+          <w:numId w:val="31"/>
         </w:numPr>
         <w:suppressLineNumbers w:val="0"/>
         <w:spacing w:before="0" w:beforeAutospacing="0" w:after="0" w:afterAutospacing="0"/>
@@ -5704,6 +8041,7 @@
         <w:keepLines w:val="0"/>
         <w:widowControl/>
         <w:numPr>
+          <w:ilvl w:val="0"/>
           <w:numId w:val="0"/>
         </w:numPr>
         <w:suppressLineNumbers w:val="0"/>
@@ -5727,6 +8065,7 @@
         <w:keepLines w:val="0"/>
         <w:widowControl/>
         <w:numPr>
+          <w:ilvl w:val="0"/>
           <w:numId w:val="0"/>
         </w:numPr>
         <w:suppressLineNumbers w:val="0"/>
@@ -5750,6 +8089,7 @@
         <w:keepLines w:val="0"/>
         <w:widowControl/>
         <w:numPr>
+          <w:ilvl w:val="0"/>
           <w:numId w:val="0"/>
         </w:numPr>
         <w:suppressLineNumbers w:val="0"/>
@@ -5784,6 +8124,7 @@
         <w:keepLines w:val="0"/>
         <w:widowControl/>
         <w:numPr>
+          <w:ilvl w:val="0"/>
           <w:numId w:val="0"/>
         </w:numPr>
         <w:suppressLineNumbers w:val="0"/>
@@ -5808,7 +8149,7 @@
         <w:widowControl/>
         <w:numPr>
           <w:ilvl w:val="0"/>
-          <w:numId w:val="14"/>
+          <w:numId w:val="31"/>
         </w:numPr>
         <w:suppressLineNumbers w:val="0"/>
         <w:spacing w:before="0" w:beforeAutospacing="0" w:after="0" w:afterAutospacing="0"/>
@@ -5843,7 +8184,7 @@
         <w:widowControl/>
         <w:numPr>
           <w:ilvl w:val="0"/>
-          <w:numId w:val="14"/>
+          <w:numId w:val="31"/>
         </w:numPr>
         <w:suppressLineNumbers w:val="0"/>
         <w:spacing w:before="0" w:beforeAutospacing="0" w:after="0" w:afterAutospacing="0"/>
@@ -5878,7 +8219,7 @@
         <w:widowControl/>
         <w:numPr>
           <w:ilvl w:val="0"/>
-          <w:numId w:val="14"/>
+          <w:numId w:val="31"/>
         </w:numPr>
         <w:suppressLineNumbers w:val="0"/>
         <w:spacing w:before="0" w:beforeAutospacing="0" w:after="0" w:afterAutospacing="0"/>
@@ -5913,7 +8254,7 @@
         <w:widowControl/>
         <w:numPr>
           <w:ilvl w:val="0"/>
-          <w:numId w:val="14"/>
+          <w:numId w:val="31"/>
         </w:numPr>
         <w:suppressLineNumbers w:val="0"/>
         <w:spacing w:before="0" w:beforeAutospacing="0" w:after="0" w:afterAutospacing="0"/>
@@ -5947,6 +8288,7 @@
         <w:keepLines w:val="0"/>
         <w:widowControl/>
         <w:numPr>
+          <w:ilvl w:val="0"/>
           <w:numId w:val="0"/>
         </w:numPr>
         <w:suppressLineNumbers w:val="0"/>
@@ -5970,6 +8312,7 @@
         <w:keepLines w:val="0"/>
         <w:widowControl/>
         <w:numPr>
+          <w:ilvl w:val="0"/>
           <w:numId w:val="0"/>
         </w:numPr>
         <w:suppressLineNumbers w:val="0"/>
@@ -6062,6 +8405,7 @@
         <w:keepLines w:val="0"/>
         <w:widowControl/>
         <w:numPr>
+          <w:ilvl w:val="0"/>
           <w:numId w:val="0"/>
         </w:numPr>
         <w:suppressLineNumbers w:val="0"/>
@@ -6085,6 +8429,7 @@
         <w:keepLines w:val="0"/>
         <w:widowControl/>
         <w:numPr>
+          <w:ilvl w:val="0"/>
           <w:numId w:val="0"/>
         </w:numPr>
         <w:suppressLineNumbers w:val="0"/>
@@ -6108,6 +8453,7 @@
         <w:keepLines w:val="0"/>
         <w:widowControl/>
         <w:numPr>
+          <w:ilvl w:val="0"/>
           <w:numId w:val="0"/>
         </w:numPr>
         <w:suppressLineNumbers w:val="0"/>
@@ -6142,6 +8488,7 @@
         <w:keepLines w:val="0"/>
         <w:widowControl/>
         <w:numPr>
+          <w:ilvl w:val="0"/>
           <w:numId w:val="0"/>
         </w:numPr>
         <w:suppressLineNumbers w:val="0"/>
@@ -6165,6 +8512,7 @@
         <w:keepLines w:val="0"/>
         <w:widowControl/>
         <w:numPr>
+          <w:ilvl w:val="0"/>
           <w:numId w:val="0"/>
         </w:numPr>
         <w:suppressLineNumbers w:val="0"/>
@@ -6199,6 +8547,7 @@
         <w:keepLines w:val="0"/>
         <w:widowControl/>
         <w:numPr>
+          <w:ilvl w:val="0"/>
           <w:numId w:val="0"/>
         </w:numPr>
         <w:suppressLineNumbers w:val="0"/>
@@ -6223,7 +8572,7 @@
         <w:widowControl/>
         <w:numPr>
           <w:ilvl w:val="0"/>
-          <w:numId w:val="14"/>
+          <w:numId w:val="31"/>
         </w:numPr>
         <w:suppressLineNumbers w:val="0"/>
         <w:spacing w:before="0" w:beforeAutospacing="0" w:after="0" w:afterAutospacing="0"/>
@@ -6258,7 +8607,7 @@
         <w:widowControl/>
         <w:numPr>
           <w:ilvl w:val="0"/>
-          <w:numId w:val="14"/>
+          <w:numId w:val="31"/>
         </w:numPr>
         <w:suppressLineNumbers w:val="0"/>
         <w:spacing w:before="0" w:beforeAutospacing="0" w:after="0" w:afterAutospacing="0"/>
@@ -6293,7 +8642,7 @@
         <w:widowControl/>
         <w:numPr>
           <w:ilvl w:val="0"/>
-          <w:numId w:val="14"/>
+          <w:numId w:val="31"/>
         </w:numPr>
         <w:suppressLineNumbers w:val="0"/>
         <w:spacing w:before="0" w:beforeAutospacing="0" w:after="0" w:afterAutospacing="0"/>
@@ -6328,7 +8677,7 @@
         <w:widowControl/>
         <w:numPr>
           <w:ilvl w:val="0"/>
-          <w:numId w:val="14"/>
+          <w:numId w:val="31"/>
         </w:numPr>
         <w:suppressLineNumbers w:val="0"/>
         <w:spacing w:before="0" w:beforeAutospacing="0" w:after="0" w:afterAutospacing="0"/>
@@ -6393,6 +8742,26 @@
 <file path=word/numbering.xml><?xml version="1.0" encoding="utf-8"?>
 <w:numbering xmlns:wpc="http://schemas.microsoft.com/office/word/2010/wordprocessingCanvas" xmlns:mc="http://schemas.openxmlformats.org/markup-compatibility/2006" xmlns:o="urn:schemas-microsoft-com:office:office" xmlns:r="http://schemas.openxmlformats.org/officeDocument/2006/relationships" xmlns:m="http://schemas.openxmlformats.org/officeDocument/2006/math" xmlns:v="urn:schemas-microsoft-com:vml" xmlns:wp14="http://schemas.microsoft.com/office/word/2010/wordprocessingDrawing" xmlns:wp="http://schemas.openxmlformats.org/drawingml/2006/wordprocessingDrawing" xmlns:w10="urn:schemas-microsoft-com:office:word" xmlns:w="http://schemas.openxmlformats.org/wordprocessingml/2006/main" xmlns:w14="http://schemas.microsoft.com/office/word/2010/wordml" xmlns:wpg="http://schemas.microsoft.com/office/word/2010/wordprocessingGroup" xmlns:wpi="http://schemas.microsoft.com/office/word/2010/wordprocessingInk" xmlns:wne="http://schemas.microsoft.com/office/word/2006/wordml" xmlns:wps="http://schemas.microsoft.com/office/word/2010/wordprocessingShape" xmlns:wpsCustomData="http://www.wps.cn/officeDocument/2013/wpsCustomData" mc:Ignorable="w14 wp14">
   <w:abstractNum w:abstractNumId="0">
+    <w:nsid w:val="9FBAED99"/>
+    <w:multiLevelType w:val="singleLevel"/>
+    <w:tmpl w:val="9FBAED99"/>
+    <w:lvl w:ilvl="0" w:tentative="0">
+      <w:start w:val="1"/>
+      <w:numFmt w:val="lowerLetter"/>
+      <w:lvlText w:val="%1)"/>
+      <w:lvlJc w:val="left"/>
+      <w:pPr>
+        <w:tabs>
+          <w:tab w:val="left" w:pos="1265"/>
+        </w:tabs>
+        <w:ind w:left="1265" w:leftChars="0" w:hanging="425" w:firstLineChars="0"/>
+      </w:pPr>
+      <w:rPr>
+        <w:rFonts w:hint="default"/>
+      </w:rPr>
+    </w:lvl>
+  </w:abstractNum>
+  <w:abstractNum w:abstractNumId="1">
     <w:nsid w:val="B9DE4D8F"/>
     <w:multiLevelType w:val="singleLevel"/>
     <w:tmpl w:val="B9DE4D8F"/>
@@ -6412,7 +8781,47 @@
       </w:rPr>
     </w:lvl>
   </w:abstractNum>
-  <w:abstractNum w:abstractNumId="1">
+  <w:abstractNum w:abstractNumId="2">
+    <w:nsid w:val="BBF7B679"/>
+    <w:multiLevelType w:val="singleLevel"/>
+    <w:tmpl w:val="BBF7B679"/>
+    <w:lvl w:ilvl="0" w:tentative="0">
+      <w:start w:val="1"/>
+      <w:numFmt w:val="lowerLetter"/>
+      <w:lvlText w:val="%1)"/>
+      <w:lvlJc w:val="left"/>
+      <w:pPr>
+        <w:tabs>
+          <w:tab w:val="left" w:pos="845"/>
+        </w:tabs>
+        <w:ind w:left="845" w:leftChars="0" w:hanging="425" w:firstLineChars="0"/>
+      </w:pPr>
+      <w:rPr>
+        <w:rFonts w:hint="default"/>
+      </w:rPr>
+    </w:lvl>
+  </w:abstractNum>
+  <w:abstractNum w:abstractNumId="3">
+    <w:nsid w:val="BDF258A4"/>
+    <w:multiLevelType w:val="singleLevel"/>
+    <w:tmpl w:val="BDF258A4"/>
+    <w:lvl w:ilvl="0" w:tentative="0">
+      <w:start w:val="1"/>
+      <w:numFmt w:val="lowerLetter"/>
+      <w:lvlText w:val="%1)"/>
+      <w:lvlJc w:val="left"/>
+      <w:pPr>
+        <w:tabs>
+          <w:tab w:val="left" w:pos="845"/>
+        </w:tabs>
+        <w:ind w:left="845" w:leftChars="0" w:hanging="425" w:firstLineChars="0"/>
+      </w:pPr>
+      <w:rPr>
+        <w:rFonts w:hint="default"/>
+      </w:rPr>
+    </w:lvl>
+  </w:abstractNum>
+  <w:abstractNum w:abstractNumId="4">
     <w:nsid w:val="BEBFF619"/>
     <w:multiLevelType w:val="singleLevel"/>
     <w:tmpl w:val="BEBFF619"/>
@@ -6432,7 +8841,7 @@
       </w:rPr>
     </w:lvl>
   </w:abstractNum>
-  <w:abstractNum w:abstractNumId="2">
+  <w:abstractNum w:abstractNumId="5">
     <w:nsid w:val="BFBA5FF3"/>
     <w:multiLevelType w:val="multilevel"/>
     <w:tmpl w:val="BFBA5FF3"/>
@@ -6572,7 +8981,27 @@
       </w:rPr>
     </w:lvl>
   </w:abstractNum>
-  <w:abstractNum w:abstractNumId="3">
+  <w:abstractNum w:abstractNumId="6">
+    <w:nsid w:val="CF4B127A"/>
+    <w:multiLevelType w:val="singleLevel"/>
+    <w:tmpl w:val="CF4B127A"/>
+    <w:lvl w:ilvl="0" w:tentative="0">
+      <w:start w:val="1"/>
+      <w:numFmt w:val="lowerLetter"/>
+      <w:lvlText w:val="%1)"/>
+      <w:lvlJc w:val="left"/>
+      <w:pPr>
+        <w:tabs>
+          <w:tab w:val="left" w:pos="1265"/>
+        </w:tabs>
+        <w:ind w:left="1265" w:leftChars="0" w:hanging="425" w:firstLineChars="0"/>
+      </w:pPr>
+      <w:rPr>
+        <w:rFonts w:hint="default"/>
+      </w:rPr>
+    </w:lvl>
+  </w:abstractNum>
+  <w:abstractNum w:abstractNumId="7">
     <w:nsid w:val="CFFF143E"/>
     <w:multiLevelType w:val="singleLevel"/>
     <w:tmpl w:val="CFFF143E"/>
@@ -6587,7 +9016,67 @@
       </w:pPr>
     </w:lvl>
   </w:abstractNum>
-  <w:abstractNum w:abstractNumId="4">
+  <w:abstractNum w:abstractNumId="8">
+    <w:nsid w:val="D2F69CA6"/>
+    <w:multiLevelType w:val="singleLevel"/>
+    <w:tmpl w:val="D2F69CA6"/>
+    <w:lvl w:ilvl="0" w:tentative="0">
+      <w:start w:val="1"/>
+      <w:numFmt w:val="lowerLetter"/>
+      <w:lvlText w:val="%1)"/>
+      <w:lvlJc w:val="left"/>
+      <w:pPr>
+        <w:tabs>
+          <w:tab w:val="left" w:pos="1265"/>
+        </w:tabs>
+        <w:ind w:left="1265" w:leftChars="0" w:hanging="425" w:firstLineChars="0"/>
+      </w:pPr>
+      <w:rPr>
+        <w:rFonts w:hint="default"/>
+      </w:rPr>
+    </w:lvl>
+  </w:abstractNum>
+  <w:abstractNum w:abstractNumId="9">
+    <w:nsid w:val="D7FFDE51"/>
+    <w:multiLevelType w:val="singleLevel"/>
+    <w:tmpl w:val="D7FFDE51"/>
+    <w:lvl w:ilvl="0" w:tentative="0">
+      <w:start w:val="1"/>
+      <w:numFmt w:val="lowerLetter"/>
+      <w:lvlText w:val="%1)"/>
+      <w:lvlJc w:val="left"/>
+      <w:pPr>
+        <w:tabs>
+          <w:tab w:val="left" w:pos="1265"/>
+        </w:tabs>
+        <w:ind w:left="1265" w:leftChars="0" w:hanging="425" w:firstLineChars="0"/>
+      </w:pPr>
+      <w:rPr>
+        <w:rFonts w:hint="default"/>
+      </w:rPr>
+    </w:lvl>
+  </w:abstractNum>
+  <w:abstractNum w:abstractNumId="10">
+    <w:nsid w:val="DFBEC2A1"/>
+    <w:multiLevelType w:val="singleLevel"/>
+    <w:tmpl w:val="DFBEC2A1"/>
+    <w:lvl w:ilvl="0" w:tentative="0">
+      <w:start w:val="1"/>
+      <w:numFmt w:val="lowerLetter"/>
+      <w:lvlText w:val="%1)"/>
+      <w:lvlJc w:val="left"/>
+      <w:pPr>
+        <w:tabs>
+          <w:tab w:val="left" w:pos="1265"/>
+        </w:tabs>
+        <w:ind w:left="1265" w:leftChars="0" w:hanging="425" w:firstLineChars="0"/>
+      </w:pPr>
+      <w:rPr>
+        <w:rFonts w:hint="default"/>
+      </w:rPr>
+    </w:lvl>
+  </w:abstractNum>
+  <w:abstractNum w:abstractNumId="11">
     <w:nsid w:val="DFFF35A1"/>
     <w:multiLevelType w:val="multilevel"/>
     <w:tmpl w:val="DFFF35A1"/>
@@ -6728,7 +9217,27 @@
       </w:rPr>
     </w:lvl>
   </w:abstractNum>
-  <w:abstractNum w:abstractNumId="5">
+  <w:abstractNum w:abstractNumId="12">
+    <w:nsid w:val="E7F3896C"/>
+    <w:multiLevelType w:val="singleLevel"/>
+    <w:tmpl w:val="E7F3896C"/>
+    <w:lvl w:ilvl="0" w:tentative="0">
+      <w:start w:val="1"/>
+      <w:numFmt w:val="lowerLetter"/>
+      <w:lvlText w:val="%1)"/>
+      <w:lvlJc w:val="left"/>
+      <w:pPr>
+        <w:tabs>
+          <w:tab w:val="left" w:pos="845"/>
+        </w:tabs>
+        <w:ind w:left="845" w:leftChars="0" w:hanging="425" w:firstLineChars="0"/>
+      </w:pPr>
+      <w:rPr>
+        <w:rFonts w:hint="default"/>
+      </w:rPr>
+    </w:lvl>
+  </w:abstractNum>
+  <w:abstractNum w:abstractNumId="13">
     <w:nsid w:val="E7F7B0EF"/>
     <w:multiLevelType w:val="singleLevel"/>
     <w:tmpl w:val="E7F7B0EF"/>
@@ -6748,7 +9257,27 @@
       </w:rPr>
     </w:lvl>
   </w:abstractNum>
-  <w:abstractNum w:abstractNumId="6">
+  <w:abstractNum w:abstractNumId="14">
+    <w:nsid w:val="EFFF4A52"/>
+    <w:multiLevelType w:val="singleLevel"/>
+    <w:tmpl w:val="EFFF4A52"/>
+    <w:lvl w:ilvl="0" w:tentative="0">
+      <w:start w:val="1"/>
+      <w:numFmt w:val="lowerLetter"/>
+      <w:lvlText w:val="%1)"/>
+      <w:lvlJc w:val="left"/>
+      <w:pPr>
+        <w:tabs>
+          <w:tab w:val="left" w:pos="845"/>
+        </w:tabs>
+        <w:ind w:left="845" w:leftChars="0" w:hanging="425" w:firstLineChars="0"/>
+      </w:pPr>
+      <w:rPr>
+        <w:rFonts w:hint="default"/>
+      </w:rPr>
+    </w:lvl>
+  </w:abstractNum>
+  <w:abstractNum w:abstractNumId="15">
     <w:nsid w:val="F37EC6D9"/>
     <w:multiLevelType w:val="singleLevel"/>
     <w:tmpl w:val="F37EC6D9"/>
@@ -6768,7 +9297,147 @@
       </w:rPr>
     </w:lvl>
   </w:abstractNum>
-  <w:abstractNum w:abstractNumId="7">
+  <w:abstractNum w:abstractNumId="16">
+    <w:nsid w:val="F6EA2F80"/>
+    <w:multiLevelType w:val="multilevel"/>
+    <w:tmpl w:val="F6EA2F80"/>
+    <w:lvl w:ilvl="0" w:tentative="0">
+      <w:start w:val="1"/>
+      <w:numFmt w:val="decimal"/>
+      <w:lvlText w:val="%1."/>
+      <w:lvlJc w:val="left"/>
+      <w:pPr>
+        <w:tabs>
+          <w:tab w:val="left" w:pos="845"/>
+        </w:tabs>
+        <w:ind w:left="845" w:leftChars="0" w:hanging="425" w:firstLineChars="0"/>
+      </w:pPr>
+      <w:rPr>
+        <w:rFonts w:hint="default" w:ascii="Georgia Regular" w:hAnsi="Georgia Regular" w:cs="Georgia Regular"/>
+      </w:rPr>
+    </w:lvl>
+    <w:lvl w:ilvl="1" w:tentative="0">
+      <w:start w:val="1"/>
+      <w:numFmt w:val="lowerLetter"/>
+      <w:lvlText w:val="%2)"/>
+      <w:lvlJc w:val="left"/>
+      <w:pPr>
+        <w:tabs>
+          <w:tab w:val="left" w:pos="840"/>
+        </w:tabs>
+        <w:ind w:left="1260" w:leftChars="0" w:hanging="420" w:firstLineChars="0"/>
+      </w:pPr>
+      <w:rPr>
+        <w:rFonts w:hint="default"/>
+      </w:rPr>
+    </w:lvl>
+    <w:lvl w:ilvl="2" w:tentative="0">
+      <w:start w:val="1"/>
+      <w:numFmt w:val="lowerRoman"/>
+      <w:lvlText w:val="%3."/>
+      <w:lvlJc w:val="left"/>
+      <w:pPr>
+        <w:tabs>
+          <w:tab w:val="left" w:pos="1260"/>
+        </w:tabs>
+        <w:ind w:left="1680" w:leftChars="0" w:hanging="420" w:firstLineChars="0"/>
+      </w:pPr>
+      <w:rPr>
+        <w:rFonts w:hint="default"/>
+      </w:rPr>
+    </w:lvl>
+    <w:lvl w:ilvl="3" w:tentative="0">
+      <w:start w:val="1"/>
+      <w:numFmt w:val="decimal"/>
+      <w:lvlText w:val="%4."/>
+      <w:lvlJc w:val="left"/>
+      <w:pPr>
+        <w:tabs>
+          <w:tab w:val="left" w:pos="1680"/>
+        </w:tabs>
+        <w:ind w:left="2100" w:leftChars="0" w:hanging="420" w:firstLineChars="0"/>
+      </w:pPr>
+      <w:rPr>
+        <w:rFonts w:hint="default"/>
+      </w:rPr>
+    </w:lvl>
+    <w:lvl w:ilvl="4" w:tentative="0">
+      <w:start w:val="1"/>
+      <w:numFmt w:val="lowerLetter"/>
+      <w:lvlText w:val="%5)"/>
+      <w:lvlJc w:val="left"/>
+      <w:pPr>
+        <w:tabs>
+          <w:tab w:val="left" w:pos="2100"/>
+        </w:tabs>
+        <w:ind w:left="2520" w:leftChars="0" w:hanging="420" w:firstLineChars="0"/>
+      </w:pPr>
+      <w:rPr>
+        <w:rFonts w:hint="default"/>
+      </w:rPr>
+    </w:lvl>
+    <w:lvl w:ilvl="5" w:tentative="0">
+      <w:start w:val="1"/>
+      <w:numFmt w:val="lowerRoman"/>
+      <w:lvlText w:val="%6."/>
+      <w:lvlJc w:val="left"/>
+      <w:pPr>
+        <w:tabs>
+          <w:tab w:val="left" w:pos="2520"/>
+        </w:tabs>
+        <w:ind w:left="2940" w:leftChars="0" w:hanging="420" w:firstLineChars="0"/>
+      </w:pPr>
+      <w:rPr>
+        <w:rFonts w:hint="default"/>
+      </w:rPr>
+    </w:lvl>
+    <w:lvl w:ilvl="6" w:tentative="0">
+      <w:start w:val="1"/>
+      <w:numFmt w:val="decimal"/>
+      <w:lvlText w:val="%7."/>
+      <w:lvlJc w:val="left"/>
+      <w:pPr>
+        <w:tabs>
+          <w:tab w:val="left" w:pos="2940"/>
+        </w:tabs>
+        <w:ind w:left="3360" w:leftChars="0" w:hanging="420" w:firstLineChars="0"/>
+      </w:pPr>
+      <w:rPr>
+        <w:rFonts w:hint="default"/>
+      </w:rPr>
+    </w:lvl>
+    <w:lvl w:ilvl="7" w:tentative="0">
+      <w:start w:val="1"/>
+      <w:numFmt w:val="lowerLetter"/>
+      <w:lvlText w:val="%8)"/>
+      <w:lvlJc w:val="left"/>
+      <w:pPr>
+        <w:tabs>
+          <w:tab w:val="left" w:pos="3360"/>
+        </w:tabs>
+        <w:ind w:left="3780" w:leftChars="0" w:hanging="420" w:firstLineChars="0"/>
+      </w:pPr>
+      <w:rPr>
+        <w:rFonts w:hint="default"/>
+      </w:rPr>
+    </w:lvl>
+    <w:lvl w:ilvl="8" w:tentative="0">
+      <w:start w:val="1"/>
+      <w:numFmt w:val="lowerRoman"/>
+      <w:lvlText w:val="%9."/>
+      <w:lvlJc w:val="left"/>
+      <w:pPr>
+        <w:tabs>
+          <w:tab w:val="left" w:pos="3780"/>
+        </w:tabs>
+        <w:ind w:left="4200" w:leftChars="0" w:hanging="420" w:firstLineChars="0"/>
+      </w:pPr>
+      <w:rPr>
+        <w:rFonts w:hint="default"/>
+      </w:rPr>
+    </w:lvl>
+  </w:abstractNum>
+  <w:abstractNum w:abstractNumId="17">
     <w:nsid w:val="FBFADCA9"/>
     <w:multiLevelType w:val="singleLevel"/>
     <w:tmpl w:val="FBFADCA9"/>
@@ -6788,7 +9457,7 @@
       </w:rPr>
     </w:lvl>
   </w:abstractNum>
-  <w:abstractNum w:abstractNumId="8">
+  <w:abstractNum w:abstractNumId="18">
     <w:nsid w:val="FDC22625"/>
     <w:multiLevelType w:val="multilevel"/>
     <w:tmpl w:val="FDC22625"/>
@@ -6928,7 +9597,27 @@
       </w:rPr>
     </w:lvl>
   </w:abstractNum>
-  <w:abstractNum w:abstractNumId="9">
+  <w:abstractNum w:abstractNumId="19">
+    <w:nsid w:val="FF3BA2AB"/>
+    <w:multiLevelType w:val="singleLevel"/>
+    <w:tmpl w:val="FF3BA2AB"/>
+    <w:lvl w:ilvl="0" w:tentative="0">
+      <w:start w:val="1"/>
+      <w:numFmt w:val="lowerLetter"/>
+      <w:lvlText w:val="%1)"/>
+      <w:lvlJc w:val="left"/>
+      <w:pPr>
+        <w:tabs>
+          <w:tab w:val="left" w:pos="845"/>
+        </w:tabs>
+        <w:ind w:left="845" w:leftChars="0" w:hanging="425" w:firstLineChars="0"/>
+      </w:pPr>
+      <w:rPr>
+        <w:rFonts w:hint="default"/>
+      </w:rPr>
+    </w:lvl>
+  </w:abstractNum>
+  <w:abstractNum w:abstractNumId="20">
     <w:nsid w:val="FF7E6E66"/>
     <w:multiLevelType w:val="singleLevel"/>
     <w:tmpl w:val="FF7E6E66"/>
@@ -6948,7 +9637,47 @@
       </w:rPr>
     </w:lvl>
   </w:abstractNum>
-  <w:abstractNum w:abstractNumId="10">
+  <w:abstractNum w:abstractNumId="21">
+    <w:nsid w:val="FFE43FBD"/>
+    <w:multiLevelType w:val="singleLevel"/>
+    <w:tmpl w:val="FFE43FBD"/>
+    <w:lvl w:ilvl="0" w:tentative="0">
+      <w:start w:val="1"/>
+      <w:numFmt w:val="decimal"/>
+      <w:lvlText w:val="%1."/>
+      <w:lvlJc w:val="left"/>
+      <w:pPr>
+        <w:tabs>
+          <w:tab w:val="left" w:pos="845"/>
+        </w:tabs>
+        <w:ind w:left="845" w:leftChars="0" w:hanging="425" w:firstLineChars="0"/>
+      </w:pPr>
+      <w:rPr>
+        <w:rFonts w:hint="default"/>
+      </w:rPr>
+    </w:lvl>
+  </w:abstractNum>
+  <w:abstractNum w:abstractNumId="22">
+    <w:nsid w:val="FFF8400D"/>
+    <w:multiLevelType w:val="singleLevel"/>
+    <w:tmpl w:val="FFF8400D"/>
+    <w:lvl w:ilvl="0" w:tentative="0">
+      <w:start w:val="1"/>
+      <w:numFmt w:val="lowerLetter"/>
+      <w:lvlText w:val="%1)"/>
+      <w:lvlJc w:val="left"/>
+      <w:pPr>
+        <w:tabs>
+          <w:tab w:val="left" w:pos="845"/>
+        </w:tabs>
+        <w:ind w:left="845" w:leftChars="0" w:hanging="425" w:firstLineChars="0"/>
+      </w:pPr>
+      <w:rPr>
+        <w:rFonts w:hint="default"/>
+      </w:rPr>
+    </w:lvl>
+  </w:abstractNum>
+  <w:abstractNum w:abstractNumId="23">
     <w:nsid w:val="37EE9CCE"/>
     <w:multiLevelType w:val="singleLevel"/>
     <w:tmpl w:val="37EE9CCE"/>
@@ -6963,7 +9692,67 @@
       </w:pPr>
     </w:lvl>
   </w:abstractNum>
-  <w:abstractNum w:abstractNumId="11">
+  <w:abstractNum w:abstractNumId="24">
+    <w:nsid w:val="3B7CE51F"/>
+    <w:multiLevelType w:val="singleLevel"/>
+    <w:tmpl w:val="3B7CE51F"/>
+    <w:lvl w:ilvl="0" w:tentative="0">
+      <w:start w:val="1"/>
+      <w:numFmt w:val="lowerLetter"/>
+      <w:lvlText w:val="%1)"/>
+      <w:lvlJc w:val="left"/>
+      <w:pPr>
+        <w:tabs>
+          <w:tab w:val="left" w:pos="845"/>
+        </w:tabs>
+        <w:ind w:left="845" w:leftChars="0" w:hanging="425" w:firstLineChars="0"/>
+      </w:pPr>
+      <w:rPr>
+        <w:rFonts w:hint="default"/>
+      </w:rPr>
+    </w:lvl>
+  </w:abstractNum>
+  <w:abstractNum w:abstractNumId="25">
+    <w:nsid w:val="3CFA99A3"/>
+    <w:multiLevelType w:val="singleLevel"/>
+    <w:tmpl w:val="3CFA99A3"/>
+    <w:lvl w:ilvl="0" w:tentative="0">
+      <w:start w:val="1"/>
+      <w:numFmt w:val="decimal"/>
+      <w:lvlText w:val="%1."/>
+      <w:lvlJc w:val="left"/>
+      <w:pPr>
+        <w:tabs>
+          <w:tab w:val="left" w:pos="845"/>
+        </w:tabs>
+        <w:ind w:left="845" w:leftChars="0" w:hanging="425" w:firstLineChars="0"/>
+      </w:pPr>
+      <w:rPr>
+        <w:rFonts w:hint="default"/>
+      </w:rPr>
+    </w:lvl>
+  </w:abstractNum>
+  <w:abstractNum w:abstractNumId="26">
+    <w:nsid w:val="595F9825"/>
+    <w:multiLevelType w:val="singleLevel"/>
+    <w:tmpl w:val="595F9825"/>
+    <w:lvl w:ilvl="0" w:tentative="0">
+      <w:start w:val="1"/>
+      <w:numFmt w:val="lowerLetter"/>
+      <w:lvlText w:val="%1)"/>
+      <w:lvlJc w:val="left"/>
+      <w:pPr>
+        <w:tabs>
+          <w:tab w:val="left" w:pos="1265"/>
+        </w:tabs>
+        <w:ind w:left="1265" w:leftChars="0" w:hanging="425" w:firstLineChars="0"/>
+      </w:pPr>
+      <w:rPr>
+        <w:rFonts w:hint="default"/>
+      </w:rPr>
+    </w:lvl>
+  </w:abstractNum>
+  <w:abstractNum w:abstractNumId="27">
     <w:nsid w:val="5F7F997B"/>
     <w:multiLevelType w:val="singleLevel"/>
     <w:tmpl w:val="5F7F997B"/>
@@ -6983,7 +9772,147 @@
       </w:rPr>
     </w:lvl>
   </w:abstractNum>
-  <w:abstractNum w:abstractNumId="12">
+  <w:abstractNum w:abstractNumId="28">
+    <w:nsid w:val="69DFDFEF"/>
+    <w:multiLevelType w:val="multilevel"/>
+    <w:tmpl w:val="69DFDFEF"/>
+    <w:lvl w:ilvl="0" w:tentative="0">
+      <w:start w:val="1"/>
+      <w:numFmt w:val="lowerLetter"/>
+      <w:lvlText w:val="%1)"/>
+      <w:lvlJc w:val="left"/>
+      <w:pPr>
+        <w:tabs>
+          <w:tab w:val="left" w:pos="425"/>
+        </w:tabs>
+        <w:ind w:left="425" w:leftChars="0" w:hanging="425" w:firstLineChars="0"/>
+      </w:pPr>
+      <w:rPr>
+        <w:rFonts w:hint="default"/>
+      </w:rPr>
+    </w:lvl>
+    <w:lvl w:ilvl="1" w:tentative="0">
+      <w:start w:val="1"/>
+      <w:numFmt w:val="lowerLetter"/>
+      <w:lvlText w:val="%2)"/>
+      <w:lvlJc w:val="left"/>
+      <w:pPr>
+        <w:tabs>
+          <w:tab w:val="left" w:pos="840"/>
+        </w:tabs>
+        <w:ind w:left="840" w:leftChars="0" w:hanging="420" w:firstLineChars="0"/>
+      </w:pPr>
+      <w:rPr>
+        <w:rFonts w:hint="default"/>
+      </w:rPr>
+    </w:lvl>
+    <w:lvl w:ilvl="2" w:tentative="0">
+      <w:start w:val="1"/>
+      <w:numFmt w:val="lowerRoman"/>
+      <w:lvlText w:val="%3."/>
+      <w:lvlJc w:val="left"/>
+      <w:pPr>
+        <w:tabs>
+          <w:tab w:val="left" w:pos="1260"/>
+        </w:tabs>
+        <w:ind w:left="1260" w:leftChars="0" w:hanging="420" w:firstLineChars="0"/>
+      </w:pPr>
+      <w:rPr>
+        <w:rFonts w:hint="default"/>
+      </w:rPr>
+    </w:lvl>
+    <w:lvl w:ilvl="3" w:tentative="0">
+      <w:start w:val="1"/>
+      <w:numFmt w:val="decimal"/>
+      <w:lvlText w:val="%4."/>
+      <w:lvlJc w:val="left"/>
+      <w:pPr>
+        <w:tabs>
+          <w:tab w:val="left" w:pos="1680"/>
+        </w:tabs>
+        <w:ind w:left="1680" w:leftChars="0" w:hanging="420" w:firstLineChars="0"/>
+      </w:pPr>
+      <w:rPr>
+        <w:rFonts w:hint="default"/>
+      </w:rPr>
+    </w:lvl>
+    <w:lvl w:ilvl="4" w:tentative="0">
+      <w:start w:val="1"/>
+      <w:numFmt w:val="lowerLetter"/>
+      <w:lvlText w:val="%5)"/>
+      <w:lvlJc w:val="left"/>
+      <w:pPr>
+        <w:tabs>
+          <w:tab w:val="left" w:pos="2100"/>
+        </w:tabs>
+        <w:ind w:left="2100" w:leftChars="0" w:hanging="420" w:firstLineChars="0"/>
+      </w:pPr>
+      <w:rPr>
+        <w:rFonts w:hint="default"/>
+      </w:rPr>
+    </w:lvl>
+    <w:lvl w:ilvl="5" w:tentative="0">
+      <w:start w:val="1"/>
+      <w:numFmt w:val="lowerRoman"/>
+      <w:lvlText w:val="%6."/>
+      <w:lvlJc w:val="left"/>
+      <w:pPr>
+        <w:tabs>
+          <w:tab w:val="left" w:pos="2520"/>
+        </w:tabs>
+        <w:ind w:left="2520" w:leftChars="0" w:hanging="420" w:firstLineChars="0"/>
+      </w:pPr>
+      <w:rPr>
+        <w:rFonts w:hint="default"/>
+      </w:rPr>
+    </w:lvl>
+    <w:lvl w:ilvl="6" w:tentative="0">
+      <w:start w:val="1"/>
+      <w:numFmt w:val="decimal"/>
+      <w:lvlText w:val="%7."/>
+      <w:lvlJc w:val="left"/>
+      <w:pPr>
+        <w:tabs>
+          <w:tab w:val="left" w:pos="2940"/>
+        </w:tabs>
+        <w:ind w:left="2940" w:leftChars="0" w:hanging="420" w:firstLineChars="0"/>
+      </w:pPr>
+      <w:rPr>
+        <w:rFonts w:hint="default"/>
+      </w:rPr>
+    </w:lvl>
+    <w:lvl w:ilvl="7" w:tentative="0">
+      <w:start w:val="1"/>
+      <w:numFmt w:val="lowerLetter"/>
+      <w:lvlText w:val="%8)"/>
+      <w:lvlJc w:val="left"/>
+      <w:pPr>
+        <w:tabs>
+          <w:tab w:val="left" w:pos="3360"/>
+        </w:tabs>
+        <w:ind w:left="3360" w:leftChars="0" w:hanging="420" w:firstLineChars="0"/>
+      </w:pPr>
+      <w:rPr>
+        <w:rFonts w:hint="default"/>
+      </w:rPr>
+    </w:lvl>
+    <w:lvl w:ilvl="8" w:tentative="0">
+      <w:start w:val="1"/>
+      <w:numFmt w:val="lowerRoman"/>
+      <w:lvlText w:val="%9."/>
+      <w:lvlJc w:val="left"/>
+      <w:pPr>
+        <w:tabs>
+          <w:tab w:val="left" w:pos="3780"/>
+        </w:tabs>
+        <w:ind w:left="3780" w:leftChars="0" w:hanging="420" w:firstLineChars="0"/>
+      </w:pPr>
+      <w:rPr>
+        <w:rFonts w:hint="default"/>
+      </w:rPr>
+    </w:lvl>
+  </w:abstractNum>
+  <w:abstractNum w:abstractNumId="29">
     <w:nsid w:val="6FFE61D5"/>
     <w:multiLevelType w:val="multilevel"/>
     <w:tmpl w:val="6FFE61D5"/>
@@ -7123,7 +10052,7 @@
       </w:rPr>
     </w:lvl>
   </w:abstractNum>
-  <w:abstractNum w:abstractNumId="13">
+  <w:abstractNum w:abstractNumId="30">
     <w:nsid w:val="75863635"/>
     <w:multiLevelType w:val="singleLevel"/>
     <w:tmpl w:val="75863635"/>
@@ -7139,46 +10068,97 @@
     </w:lvl>
   </w:abstractNum>
   <w:num w:numId="1">
-    <w:abstractNumId w:val="10"/>
+    <w:abstractNumId w:val="23"/>
   </w:num>
   <w:num w:numId="2">
-    <w:abstractNumId w:val="12"/>
+    <w:abstractNumId w:val="29"/>
   </w:num>
   <w:num w:numId="3">
-    <w:abstractNumId w:val="5"/>
+    <w:abstractNumId w:val="13"/>
   </w:num>
   <w:num w:numId="4">
-    <w:abstractNumId w:val="6"/>
+    <w:abstractNumId w:val="15"/>
   </w:num>
   <w:num w:numId="5">
-    <w:abstractNumId w:val="0"/>
+    <w:abstractNumId w:val="1"/>
   </w:num>
   <w:num w:numId="6">
     <w:abstractNumId w:val="3"/>
   </w:num>
   <w:num w:numId="7">
-    <w:abstractNumId w:val="13"/>
+    <w:abstractNumId w:val="25"/>
   </w:num>
   <w:num w:numId="8">
+    <w:abstractNumId w:val="26"/>
+  </w:num>
+  <w:num w:numId="9">
+    <w:abstractNumId w:val="6"/>
+  </w:num>
+  <w:num w:numId="10">
+    <w:abstractNumId w:val="16"/>
+  </w:num>
+  <w:num w:numId="11">
+    <w:abstractNumId w:val="10"/>
+  </w:num>
+  <w:num w:numId="12">
+    <w:abstractNumId w:val="21"/>
+  </w:num>
+  <w:num w:numId="13">
+    <w:abstractNumId w:val="9"/>
+  </w:num>
+  <w:num w:numId="14">
+    <w:abstractNumId w:val="28"/>
+  </w:num>
+  <w:num w:numId="15">
+    <w:abstractNumId w:val="8"/>
+  </w:num>
+  <w:num w:numId="16">
+    <w:abstractNumId w:val="0"/>
+  </w:num>
+  <w:num w:numId="17">
+    <w:abstractNumId w:val="19"/>
+  </w:num>
+  <w:num w:numId="18">
+    <w:abstractNumId w:val="2"/>
+  </w:num>
+  <w:num w:numId="19">
+    <w:abstractNumId w:val="22"/>
+  </w:num>
+  <w:num w:numId="20">
+    <w:abstractNumId w:val="14"/>
+  </w:num>
+  <w:num w:numId="21">
+    <w:abstractNumId w:val="24"/>
+  </w:num>
+  <w:num w:numId="22">
+    <w:abstractNumId w:val="12"/>
+  </w:num>
+  <w:num w:numId="23">
+    <w:abstractNumId w:val="7"/>
+  </w:num>
+  <w:num w:numId="24">
+    <w:abstractNumId w:val="30"/>
+  </w:num>
+  <w:num w:numId="25">
+    <w:abstractNumId w:val="11"/>
+  </w:num>
+  <w:num w:numId="26">
+    <w:abstractNumId w:val="18"/>
+  </w:num>
+  <w:num w:numId="27">
+    <w:abstractNumId w:val="5"/>
+  </w:num>
+  <w:num w:numId="28">
+    <w:abstractNumId w:val="20"/>
+  </w:num>
+  <w:num w:numId="29">
+    <w:abstractNumId w:val="17"/>
+  </w:num>
+  <w:num w:numId="30">
     <w:abstractNumId w:val="4"/>
   </w:num>
-  <w:num w:numId="9">
-    <w:abstractNumId w:val="8"/>
-  </w:num>
-  <w:num w:numId="10">
-    <w:abstractNumId w:val="2"/>
-  </w:num>
-  <w:num w:numId="11">
-    <w:abstractNumId w:val="9"/>
-  </w:num>
-  <w:num w:numId="12">
-    <w:abstractNumId w:val="7"/>
-  </w:num>
-  <w:num w:numId="13">
-    <w:abstractNumId w:val="1"/>
-  </w:num>
-  <w:num w:numId="14">
-    <w:abstractNumId w:val="11"/>
+  <w:num w:numId="31">
+    <w:abstractNumId w:val="27"/>
   </w:num>
 </w:numbering>
 </file>

</xml_diff>

<commit_message>
yesterday's commit (Completed ch 11 & 2 topics from ch 8)
</commit_message>
<xml_diff>
--- a/Summer_internship.docx
+++ b/Summer_internship.docx
@@ -3451,6 +3451,38 @@
           <w:lang w:val="en-US"/>
         </w:rPr>
         <w:t xml:space="preserve">Process IDs and Job Numbers </w:t>
+      </w:r>
+    </w:p>
+    <w:p>
+      <w:pPr>
+        <w:numPr>
+          <w:ilvl w:val="0"/>
+          <w:numId w:val="24"/>
+        </w:numPr>
+        <w:tabs>
+          <w:tab w:val="clear" w:pos="845"/>
+        </w:tabs>
+        <w:ind w:left="845" w:leftChars="0" w:hanging="425" w:firstLineChars="0"/>
+        <w:jc w:val="left"/>
+        <w:rPr>
+          <w:rFonts w:hint="default" w:asciiTheme="minorAscii" w:hAnsiTheme="minorAscii"/>
+          <w:b w:val="0"/>
+          <w:bCs w:val="0"/>
+          <w:sz w:val="28"/>
+          <w:szCs w:val="28"/>
+          <w:lang w:val="en-US"/>
+        </w:rPr>
+      </w:pPr>
+      <w:r>
+        <w:rPr>
+          <w:rFonts w:hint="default" w:asciiTheme="minorAscii" w:hAnsiTheme="minorAscii"/>
+          <w:b w:val="0"/>
+          <w:bCs w:val="0"/>
+          <w:sz w:val="28"/>
+          <w:szCs w:val="28"/>
+          <w:lang w:val="en-US"/>
+        </w:rPr>
+        <w:t>Job Control</w:t>
       </w:r>
     </w:p>
     <w:p>

</xml_diff>